<commit_message>
updated report document and converted it to PDF
</commit_message>
<xml_diff>
--- a/documentation/REPORT DOCUMENT.docx
+++ b/documentation/REPORT DOCUMENT.docx
@@ -1,294 +1,546 @@
 
 <file path=word/document.xml><?xml version="1.0" encoding="utf-8"?>
-<w:document xmlns:wpc="http://schemas.microsoft.com/office/word/2010/wordprocessingCanvas" xmlns:cx="http://schemas.microsoft.com/office/drawing/2014/chartex" xmlns:mc="http://schemas.openxmlformats.org/markup-compatibility/2006" xmlns:o="urn:schemas-microsoft-com:office:office" xmlns:r="http://schemas.openxmlformats.org/officeDocument/2006/relationships" xmlns:m="http://schemas.openxmlformats.org/officeDocument/2006/math" xmlns:v="urn:schemas-microsoft-com:vml" xmlns:wp14="http://schemas.microsoft.com/office/word/2010/wordprocessingDrawing" xmlns:wp="http://schemas.openxmlformats.org/drawingml/2006/wordprocessingDrawing" xmlns:w10="urn:schemas-microsoft-com:office:word" xmlns:w="http://schemas.openxmlformats.org/wordprocessingml/2006/main" xmlns:w14="http://schemas.microsoft.com/office/word/2010/wordml" xmlns:w15="http://schemas.microsoft.com/office/word/2012/wordml" xmlns:w16se="http://schemas.microsoft.com/office/word/2015/wordml/symex" xmlns:wpg="http://schemas.microsoft.com/office/word/2010/wordprocessingGroup" xmlns:wpi="http://schemas.microsoft.com/office/word/2010/wordprocessingInk" xmlns:wne="http://schemas.microsoft.com/office/word/2006/wordml" xmlns:wps="http://schemas.microsoft.com/office/word/2010/wordprocessingShape" mc:Ignorable="w14 w15 w16se wp14">
+<w:document xmlns:wpc="http://schemas.microsoft.com/office/word/2010/wordprocessingCanvas" xmlns:cx="http://schemas.microsoft.com/office/drawing/2014/chartex" xmlns:cx1="http://schemas.microsoft.com/office/drawing/2015/9/8/chartex" xmlns:cx2="http://schemas.microsoft.com/office/drawing/2015/10/21/chartex" xmlns:cx3="http://schemas.microsoft.com/office/drawing/2016/5/9/chartex" xmlns:cx4="http://schemas.microsoft.com/office/drawing/2016/5/10/chartex" xmlns:cx5="http://schemas.microsoft.com/office/drawing/2016/5/11/chartex" xmlns:cx6="http://schemas.microsoft.com/office/drawing/2016/5/12/chartex" xmlns:cx7="http://schemas.microsoft.com/office/drawing/2016/5/13/chartex" xmlns:cx8="http://schemas.microsoft.com/office/drawing/2016/5/14/chartex" xmlns:mc="http://schemas.openxmlformats.org/markup-compatibility/2006" xmlns:aink="http://schemas.microsoft.com/office/drawing/2016/ink" xmlns:am3d="http://schemas.microsoft.com/office/drawing/2017/model3d" xmlns:o="urn:schemas-microsoft-com:office:office" xmlns:r="http://schemas.openxmlformats.org/officeDocument/2006/relationships" xmlns:m="http://schemas.openxmlformats.org/officeDocument/2006/math" xmlns:v="urn:schemas-microsoft-com:vml" xmlns:wp14="http://schemas.microsoft.com/office/word/2010/wordprocessingDrawing" xmlns:wp="http://schemas.openxmlformats.org/drawingml/2006/wordprocessingDrawing" xmlns:w10="urn:schemas-microsoft-com:office:word" xmlns:w="http://schemas.openxmlformats.org/wordprocessingml/2006/main" xmlns:w14="http://schemas.microsoft.com/office/word/2010/wordml" xmlns:w15="http://schemas.microsoft.com/office/word/2012/wordml" xmlns:w16cex="http://schemas.microsoft.com/office/word/2018/wordml/cex" xmlns:w16cid="http://schemas.microsoft.com/office/word/2016/wordml/cid" xmlns:w16="http://schemas.microsoft.com/office/word/2018/wordml" xmlns:w16se="http://schemas.microsoft.com/office/word/2015/wordml/symex" xmlns:wpg="http://schemas.microsoft.com/office/word/2010/wordprocessingGroup" xmlns:wpi="http://schemas.microsoft.com/office/word/2010/wordprocessingInk" xmlns:wne="http://schemas.microsoft.com/office/word/2006/wordml" xmlns:wps="http://schemas.microsoft.com/office/word/2010/wordprocessingShape" mc:Ignorable="w14 w15 w16se w16cid w16 w16cex wp14">
   <w:body>
     <w:p>
       <w:pPr>
         <w:jc w:val="center"/>
+        <w:rPr>
+          <w:sz w:val="24"/>
+          <w:szCs w:val="24"/>
+        </w:rPr>
       </w:pPr>
       <w:r>
+        <w:rPr>
+          <w:sz w:val="24"/>
+          <w:szCs w:val="24"/>
+        </w:rPr>
         <w:t>Concordia University</w:t>
       </w:r>
     </w:p>
     <w:p>
       <w:pPr>
         <w:jc w:val="center"/>
-      </w:pPr>
-    </w:p>
-    <w:p>
-      <w:pPr>
-        <w:jc w:val="center"/>
-      </w:pPr>
-    </w:p>
-    <w:p>
-      <w:pPr>
-        <w:jc w:val="center"/>
-      </w:pPr>
-    </w:p>
-    <w:p>
-      <w:pPr>
-        <w:jc w:val="center"/>
-      </w:pPr>
-    </w:p>
-    <w:p>
-      <w:pPr>
-        <w:jc w:val="center"/>
+        <w:rPr>
+          <w:sz w:val="24"/>
+          <w:szCs w:val="24"/>
+        </w:rPr>
+      </w:pPr>
+    </w:p>
+    <w:p>
+      <w:pPr>
+        <w:jc w:val="center"/>
+        <w:rPr>
+          <w:sz w:val="24"/>
+          <w:szCs w:val="24"/>
+        </w:rPr>
+      </w:pPr>
+    </w:p>
+    <w:p>
+      <w:pPr>
+        <w:jc w:val="center"/>
+        <w:rPr>
+          <w:sz w:val="24"/>
+          <w:szCs w:val="24"/>
+        </w:rPr>
+      </w:pPr>
+    </w:p>
+    <w:p>
+      <w:pPr>
+        <w:jc w:val="center"/>
+        <w:rPr>
+          <w:sz w:val="24"/>
+          <w:szCs w:val="24"/>
+        </w:rPr>
       </w:pPr>
       <w:r>
-        <w:t xml:space="preserve">Smart Home System simulator </w:t>
+        <w:rPr>
+          <w:sz w:val="24"/>
+          <w:szCs w:val="24"/>
+        </w:rPr>
+        <w:t xml:space="preserve">Smart Home System </w:t>
       </w:r>
-    </w:p>
-    <w:p>
-      <w:pPr>
-        <w:jc w:val="center"/>
-      </w:pPr>
-    </w:p>
-    <w:p>
-      <w:pPr>
-        <w:jc w:val="center"/>
-      </w:pPr>
-    </w:p>
-    <w:p>
-      <w:pPr>
-        <w:jc w:val="center"/>
-      </w:pPr>
-    </w:p>
-    <w:p>
-      <w:pPr>
-        <w:jc w:val="center"/>
-      </w:pPr>
-    </w:p>
-    <w:p>
-      <w:pPr>
-        <w:jc w:val="center"/>
-      </w:pPr>
-    </w:p>
-    <w:p>
-      <w:pPr>
-        <w:jc w:val="center"/>
-      </w:pPr>
       <w:r>
+        <w:rPr>
+          <w:sz w:val="24"/>
+          <w:szCs w:val="24"/>
+        </w:rPr>
+        <w:t>S</w:t>
+      </w:r>
+      <w:r>
+        <w:rPr>
+          <w:sz w:val="24"/>
+          <w:szCs w:val="24"/>
+        </w:rPr>
+        <w:t xml:space="preserve">imulator </w:t>
+      </w:r>
+    </w:p>
+    <w:p>
+      <w:pPr>
+        <w:jc w:val="center"/>
+        <w:rPr>
+          <w:sz w:val="24"/>
+          <w:szCs w:val="24"/>
+        </w:rPr>
+      </w:pPr>
+    </w:p>
+    <w:p>
+      <w:pPr>
+        <w:jc w:val="center"/>
+        <w:rPr>
+          <w:sz w:val="24"/>
+          <w:szCs w:val="24"/>
+        </w:rPr>
+      </w:pPr>
+    </w:p>
+    <w:p>
+      <w:pPr>
+        <w:jc w:val="center"/>
+        <w:rPr>
+          <w:sz w:val="24"/>
+          <w:szCs w:val="24"/>
+        </w:rPr>
+      </w:pPr>
+    </w:p>
+    <w:p>
+      <w:pPr>
+        <w:jc w:val="center"/>
+        <w:rPr>
+          <w:sz w:val="24"/>
+          <w:szCs w:val="24"/>
+        </w:rPr>
+      </w:pPr>
+    </w:p>
+    <w:p>
+      <w:pPr>
+        <w:jc w:val="center"/>
+        <w:rPr>
+          <w:sz w:val="24"/>
+          <w:szCs w:val="24"/>
+        </w:rPr>
+      </w:pPr>
+    </w:p>
+    <w:p>
+      <w:pPr>
+        <w:jc w:val="center"/>
+        <w:rPr>
+          <w:sz w:val="24"/>
+          <w:szCs w:val="24"/>
+        </w:rPr>
+      </w:pPr>
+      <w:r>
+        <w:rPr>
+          <w:sz w:val="24"/>
+          <w:szCs w:val="24"/>
+        </w:rPr>
         <w:t>Team 2</w:t>
       </w:r>
     </w:p>
     <w:p>
       <w:pPr>
         <w:jc w:val="center"/>
-      </w:pPr>
-    </w:p>
-    <w:p>
-      <w:pPr>
-        <w:jc w:val="center"/>
+        <w:rPr>
+          <w:sz w:val="24"/>
+          <w:szCs w:val="24"/>
+        </w:rPr>
+      </w:pPr>
+    </w:p>
+    <w:p>
+      <w:pPr>
+        <w:jc w:val="center"/>
+        <w:rPr>
+          <w:sz w:val="24"/>
+          <w:szCs w:val="24"/>
+        </w:rPr>
       </w:pPr>
       <w:r>
-        <w:t xml:space="preserve">Francesco </w:t>
+        <w:rPr>
+          <w:sz w:val="24"/>
+          <w:szCs w:val="24"/>
+        </w:rPr>
+        <w:t>Francesco Benvenuto 40019845, section</w:t>
       </w:r>
-      <w:proofErr w:type="spellStart"/>
       <w:r>
-        <w:t>Benvenuto</w:t>
+        <w:rPr>
+          <w:sz w:val="24"/>
+          <w:szCs w:val="24"/>
+        </w:rPr>
+        <w:t xml:space="preserve"> H</w:t>
       </w:r>
-      <w:proofErr w:type="spellEnd"/>
       <w:r>
-        <w:t xml:space="preserve"> 40019845, section HC </w:t>
+        <w:rPr>
+          <w:sz w:val="24"/>
+          <w:szCs w:val="24"/>
+        </w:rPr>
+        <w:t xml:space="preserve"> HC </w:t>
       </w:r>
     </w:p>
     <w:p>
       <w:pPr>
         <w:jc w:val="center"/>
+        <w:rPr>
+          <w:sz w:val="24"/>
+          <w:szCs w:val="24"/>
+        </w:rPr>
       </w:pPr>
       <w:r>
-        <w:t xml:space="preserve">Julien </w:t>
+        <w:rPr>
+          <w:sz w:val="24"/>
+          <w:szCs w:val="24"/>
+        </w:rPr>
+        <w:t xml:space="preserve">Julien Fadel </w:t>
       </w:r>
-      <w:proofErr w:type="spellStart"/>
       <w:r>
-        <w:t>Fadel</w:t>
+        <w:rPr>
+          <w:color w:val="000000"/>
+          <w:sz w:val="24"/>
+          <w:szCs w:val="24"/>
+        </w:rPr>
+        <w:t>40002473 section H</w:t>
       </w:r>
-      <w:proofErr w:type="spellEnd"/>
+    </w:p>
+    <w:p>
+      <w:pPr>
+        <w:jc w:val="center"/>
+        <w:rPr>
+          <w:sz w:val="24"/>
+          <w:szCs w:val="24"/>
+        </w:rPr>
+      </w:pPr>
       <w:r>
+        <w:rPr>
+          <w:sz w:val="24"/>
+          <w:szCs w:val="24"/>
+        </w:rPr>
+        <w:t>Ashraf Khalil</w:t>
+      </w:r>
+      <w:r>
+        <w:rPr>
+          <w:sz w:val="24"/>
+          <w:szCs w:val="24"/>
+        </w:rPr>
         <w:t xml:space="preserve"> </w:t>
       </w:r>
       <w:r>
         <w:rPr>
-          <w:color w:val="000000"/>
-        </w:rPr>
-        <w:t>40002473 section H</w:t>
+          <w:sz w:val="24"/>
+          <w:szCs w:val="24"/>
+        </w:rPr>
+        <w:t>40066289 H HB</w:t>
       </w:r>
     </w:p>
     <w:p>
       <w:pPr>
         <w:jc w:val="center"/>
+        <w:rPr>
+          <w:sz w:val="24"/>
+          <w:szCs w:val="24"/>
+        </w:rPr>
       </w:pPr>
       <w:r>
-        <w:t>Ashraf Khalil</w:t>
-      </w:r>
-    </w:p>
-    <w:p>
-      <w:pPr>
-        <w:jc w:val="center"/>
-      </w:pPr>
-      <w:r>
+        <w:rPr>
+          <w:sz w:val="24"/>
+          <w:szCs w:val="24"/>
+        </w:rPr>
         <w:t>Martin Marcos 40041398, section H</w:t>
       </w:r>
-    </w:p>
-    <w:p>
-      <w:pPr>
-        <w:jc w:val="center"/>
-      </w:pPr>
       <w:r>
+        <w:rPr>
+          <w:sz w:val="24"/>
+          <w:szCs w:val="24"/>
+        </w:rPr>
+        <w:t xml:space="preserve"> HA</w:t>
+      </w:r>
+    </w:p>
+    <w:p>
+      <w:pPr>
+        <w:jc w:val="center"/>
+        <w:rPr>
+          <w:sz w:val="24"/>
+          <w:szCs w:val="24"/>
+        </w:rPr>
+      </w:pPr>
+      <w:r>
+        <w:rPr>
+          <w:sz w:val="24"/>
+          <w:szCs w:val="24"/>
+        </w:rPr>
         <w:t>Adam Richard</w:t>
       </w:r>
-    </w:p>
-    <w:p>
-      <w:pPr>
-        <w:jc w:val="center"/>
-      </w:pPr>
       <w:r>
-        <w:t>Derek Ruiz-</w:t>
+        <w:rPr>
+          <w:sz w:val="24"/>
+          <w:szCs w:val="24"/>
+        </w:rPr>
+        <w:t xml:space="preserve"> 27059329, section</w:t>
       </w:r>
-      <w:proofErr w:type="spellStart"/>
       <w:r>
-        <w:t>Cigana</w:t>
+        <w:rPr>
+          <w:sz w:val="24"/>
+          <w:szCs w:val="24"/>
+        </w:rPr>
+        <w:t xml:space="preserve"> H</w:t>
       </w:r>
-      <w:proofErr w:type="spellEnd"/>
       <w:r>
-        <w:t xml:space="preserve"> 40096268, section H</w:t>
+        <w:rPr>
+          <w:sz w:val="24"/>
+          <w:szCs w:val="24"/>
+        </w:rPr>
+        <w:t xml:space="preserve"> HA</w:t>
       </w:r>
     </w:p>
     <w:p>
       <w:pPr>
         <w:jc w:val="center"/>
-      </w:pPr>
-    </w:p>
-    <w:p>
-      <w:pPr>
-        <w:jc w:val="center"/>
-      </w:pPr>
-    </w:p>
-    <w:p>
-      <w:pPr>
-        <w:jc w:val="center"/>
-      </w:pPr>
-    </w:p>
-    <w:p>
-      <w:pPr>
-        <w:jc w:val="center"/>
-      </w:pPr>
-    </w:p>
-    <w:p>
-      <w:pPr>
-        <w:jc w:val="center"/>
-      </w:pPr>
-    </w:p>
-    <w:p>
-      <w:pPr>
-        <w:jc w:val="center"/>
-      </w:pPr>
-    </w:p>
-    <w:p>
-      <w:pPr>
-        <w:jc w:val="center"/>
-      </w:pPr>
-    </w:p>
-    <w:p>
-      <w:pPr>
-        <w:jc w:val="center"/>
+        <w:rPr>
+          <w:sz w:val="24"/>
+          <w:szCs w:val="24"/>
+        </w:rPr>
       </w:pPr>
       <w:r>
+        <w:rPr>
+          <w:sz w:val="24"/>
+          <w:szCs w:val="24"/>
+        </w:rPr>
+        <w:t>Derek Ruiz-Cigana 40096268, section</w:t>
+      </w:r>
+      <w:r>
+        <w:rPr>
+          <w:sz w:val="24"/>
+          <w:szCs w:val="24"/>
+        </w:rPr>
+        <w:t xml:space="preserve"> H</w:t>
+      </w:r>
+      <w:r>
+        <w:rPr>
+          <w:sz w:val="24"/>
+          <w:szCs w:val="24"/>
+        </w:rPr>
+        <w:t xml:space="preserve"> H</w:t>
+      </w:r>
+      <w:r>
+        <w:rPr>
+          <w:sz w:val="24"/>
+          <w:szCs w:val="24"/>
+        </w:rPr>
+        <w:t>C</w:t>
+      </w:r>
+    </w:p>
+    <w:p>
+      <w:pPr>
+        <w:jc w:val="center"/>
+        <w:rPr>
+          <w:sz w:val="24"/>
+          <w:szCs w:val="24"/>
+        </w:rPr>
+      </w:pPr>
+    </w:p>
+    <w:p>
+      <w:pPr>
+        <w:jc w:val="center"/>
+        <w:rPr>
+          <w:sz w:val="24"/>
+          <w:szCs w:val="24"/>
+        </w:rPr>
+      </w:pPr>
+    </w:p>
+    <w:p>
+      <w:pPr>
+        <w:jc w:val="center"/>
+        <w:rPr>
+          <w:sz w:val="24"/>
+          <w:szCs w:val="24"/>
+        </w:rPr>
+      </w:pPr>
+    </w:p>
+    <w:p>
+      <w:pPr>
+        <w:jc w:val="center"/>
+        <w:rPr>
+          <w:sz w:val="24"/>
+          <w:szCs w:val="24"/>
+        </w:rPr>
+      </w:pPr>
+    </w:p>
+    <w:p>
+      <w:pPr>
+        <w:jc w:val="center"/>
+        <w:rPr>
+          <w:sz w:val="24"/>
+          <w:szCs w:val="24"/>
+        </w:rPr>
+      </w:pPr>
+    </w:p>
+    <w:p>
+      <w:pPr>
+        <w:jc w:val="center"/>
+        <w:rPr>
+          <w:sz w:val="24"/>
+          <w:szCs w:val="24"/>
+        </w:rPr>
+      </w:pPr>
+    </w:p>
+    <w:p>
+      <w:pPr>
+        <w:jc w:val="center"/>
+        <w:rPr>
+          <w:sz w:val="24"/>
+          <w:szCs w:val="24"/>
+        </w:rPr>
+      </w:pPr>
+    </w:p>
+    <w:p>
+      <w:pPr>
+        <w:jc w:val="center"/>
+        <w:rPr>
+          <w:sz w:val="24"/>
+          <w:szCs w:val="24"/>
+        </w:rPr>
+      </w:pPr>
+      <w:r>
+        <w:rPr>
+          <w:sz w:val="24"/>
+          <w:szCs w:val="24"/>
+        </w:rPr>
         <w:t>T.A:</w:t>
       </w:r>
     </w:p>
     <w:p>
       <w:pPr>
         <w:jc w:val="center"/>
-      </w:pPr>
-      <w:proofErr w:type="spellStart"/>
+        <w:rPr>
+          <w:sz w:val="24"/>
+          <w:szCs w:val="24"/>
+        </w:rPr>
+      </w:pPr>
       <w:r>
-        <w:t>Yashika</w:t>
+        <w:rPr>
+          <w:sz w:val="24"/>
+          <w:szCs w:val="24"/>
+        </w:rPr>
+        <w:t>Yashika Khurana</w:t>
       </w:r>
-      <w:proofErr w:type="spellEnd"/>
+    </w:p>
+    <w:p>
+      <w:pPr>
+        <w:jc w:val="center"/>
+        <w:rPr>
+          <w:sz w:val="24"/>
+          <w:szCs w:val="24"/>
+        </w:rPr>
+      </w:pPr>
+    </w:p>
+    <w:p>
+      <w:pPr>
+        <w:jc w:val="center"/>
+        <w:rPr>
+          <w:sz w:val="24"/>
+          <w:szCs w:val="24"/>
+        </w:rPr>
+      </w:pPr>
+    </w:p>
+    <w:p>
+      <w:pPr>
+        <w:jc w:val="center"/>
+        <w:rPr>
+          <w:sz w:val="24"/>
+          <w:szCs w:val="24"/>
+        </w:rPr>
+      </w:pPr>
       <w:r>
-        <w:t xml:space="preserve"> </w:t>
+        <w:rPr>
+          <w:sz w:val="24"/>
+          <w:szCs w:val="24"/>
+        </w:rPr>
+        <w:t>Professessor:</w:t>
       </w:r>
-      <w:proofErr w:type="spellStart"/>
+    </w:p>
+    <w:p>
+      <w:pPr>
+        <w:jc w:val="center"/>
+        <w:rPr>
+          <w:sz w:val="24"/>
+          <w:szCs w:val="24"/>
+        </w:rPr>
+      </w:pPr>
       <w:r>
-        <w:t>Khurana</w:t>
-      </w:r>
-      <w:proofErr w:type="spellEnd"/>
-    </w:p>
-    <w:p>
-      <w:pPr>
-        <w:jc w:val="center"/>
-      </w:pPr>
-    </w:p>
-    <w:p>
-      <w:pPr>
-        <w:jc w:val="center"/>
-      </w:pPr>
-    </w:p>
-    <w:p>
-      <w:pPr>
-        <w:jc w:val="center"/>
-      </w:pPr>
-      <w:proofErr w:type="spellStart"/>
-      <w:r>
-        <w:t>Professessor</w:t>
-      </w:r>
-      <w:proofErr w:type="spellEnd"/>
-      <w:r>
-        <w:t>:</w:t>
-      </w:r>
-    </w:p>
-    <w:p>
-      <w:pPr>
-        <w:jc w:val="center"/>
-      </w:pPr>
-      <w:r>
+        <w:rPr>
+          <w:sz w:val="24"/>
+          <w:szCs w:val="24"/>
+        </w:rPr>
         <w:t>Dr. Rodrigo Morales</w:t>
       </w:r>
     </w:p>
     <w:p>
       <w:pPr>
         <w:jc w:val="center"/>
-      </w:pPr>
-    </w:p>
-    <w:p>
-      <w:pPr>
-        <w:jc w:val="center"/>
-      </w:pPr>
-    </w:p>
-    <w:p>
-      <w:pPr>
-        <w:jc w:val="center"/>
-      </w:pPr>
-    </w:p>
-    <w:p>
-      <w:pPr>
-        <w:jc w:val="center"/>
-      </w:pPr>
-    </w:p>
-    <w:p>
-      <w:pPr>
-        <w:jc w:val="center"/>
-      </w:pPr>
-    </w:p>
-    <w:p>
-      <w:pPr>
-        <w:jc w:val="center"/>
-      </w:pPr>
-    </w:p>
-    <w:p>
-      <w:pPr>
-        <w:jc w:val="center"/>
-      </w:pPr>
-    </w:p>
-    <w:p>
-      <w:pPr>
-        <w:jc w:val="center"/>
-      </w:pPr>
-    </w:p>
-    <w:p>
-      <w:pPr>
-        <w:jc w:val="center"/>
+        <w:rPr>
+          <w:sz w:val="24"/>
+          <w:szCs w:val="24"/>
+        </w:rPr>
+      </w:pPr>
+    </w:p>
+    <w:p>
+      <w:pPr>
+        <w:jc w:val="center"/>
+        <w:rPr>
+          <w:sz w:val="24"/>
+          <w:szCs w:val="24"/>
+        </w:rPr>
+      </w:pPr>
+    </w:p>
+    <w:p>
+      <w:pPr>
+        <w:jc w:val="center"/>
+        <w:rPr>
+          <w:sz w:val="24"/>
+          <w:szCs w:val="24"/>
+        </w:rPr>
+      </w:pPr>
+    </w:p>
+    <w:p>
+      <w:pPr>
+        <w:jc w:val="center"/>
+        <w:rPr>
+          <w:sz w:val="24"/>
+          <w:szCs w:val="24"/>
+        </w:rPr>
+      </w:pPr>
+    </w:p>
+    <w:p>
+      <w:pPr>
+        <w:jc w:val="center"/>
+        <w:rPr>
+          <w:sz w:val="24"/>
+          <w:szCs w:val="24"/>
+        </w:rPr>
+      </w:pPr>
+    </w:p>
+    <w:p>
+      <w:pPr>
+        <w:jc w:val="center"/>
+        <w:rPr>
+          <w:sz w:val="24"/>
+          <w:szCs w:val="24"/>
+        </w:rPr>
+      </w:pPr>
+    </w:p>
+    <w:p>
+      <w:pPr>
+        <w:jc w:val="center"/>
+        <w:rPr>
+          <w:sz w:val="24"/>
+          <w:szCs w:val="24"/>
+        </w:rPr>
+      </w:pPr>
+    </w:p>
+    <w:p>
+      <w:pPr>
+        <w:jc w:val="center"/>
+        <w:rPr>
+          <w:sz w:val="24"/>
+          <w:szCs w:val="24"/>
+        </w:rPr>
       </w:pPr>
     </w:p>
     <w:p>
@@ -296,6 +548,10 @@
         <w:jc w:val="center"/>
       </w:pPr>
       <w:r>
+        <w:rPr>
+          <w:sz w:val="24"/>
+          <w:szCs w:val="24"/>
+        </w:rPr>
         <w:t>Delivery 1 due date: October 20, 2020</w:t>
       </w:r>
       <w:r>
@@ -305,95 +561,665 @@
     <w:p>
       <w:pPr>
         <w:jc w:val="center"/>
+        <w:rPr>
+          <w:sz w:val="24"/>
+          <w:szCs w:val="24"/>
+        </w:rPr>
       </w:pPr>
       <w:r>
+        <w:rPr>
+          <w:sz w:val="24"/>
+          <w:szCs w:val="24"/>
+        </w:rPr>
         <w:lastRenderedPageBreak/>
         <w:t>Table of contents</w:t>
       </w:r>
     </w:p>
-    <w:p/>
-    <w:p>
-      <w:r>
-        <w:t>Introduction……………………………………………………………………………………………</w:t>
-      </w:r>
-      <w:proofErr w:type="gramStart"/>
-      <w:r>
-        <w:t>…..</w:t>
-      </w:r>
-      <w:proofErr w:type="gramEnd"/>
-      <w:r>
-        <w:t>2</w:t>
-      </w:r>
-    </w:p>
-    <w:p/>
-    <w:p>
-      <w:r>
-        <w:t>Scope…………………………………………………………………………………….........................3</w:t>
-      </w:r>
-    </w:p>
-    <w:p/>
-    <w:p>
-      <w:r>
-        <w:t>Use Case Tables…………………………………………………………………………………………4</w:t>
-      </w:r>
-    </w:p>
-    <w:p/>
-    <w:p>
-      <w:r>
-        <w:t>Cross-referenced Diagrams…………………………………………………………………………</w:t>
-      </w:r>
-      <w:proofErr w:type="gramStart"/>
-      <w:r>
-        <w:t>…..</w:t>
-      </w:r>
-      <w:proofErr w:type="gramEnd"/>
-      <w:r>
-        <w:t>7</w:t>
-      </w:r>
-    </w:p>
-    <w:p>
-      <w:pPr>
-        <w:jc w:val="center"/>
-      </w:pPr>
+    <w:p>
+      <w:pPr>
+        <w:rPr>
+          <w:sz w:val="24"/>
+          <w:szCs w:val="24"/>
+        </w:rPr>
+      </w:pPr>
+    </w:p>
+    <w:tbl>
+      <w:tblPr>
+        <w:tblStyle w:val="TableGrid"/>
+        <w:tblW w:w="0" w:type="auto"/>
+        <w:jc w:val="center"/>
+        <w:tblBorders>
+          <w:top w:val="none" w:sz="0" w:space="0" w:color="auto"/>
+          <w:left w:val="none" w:sz="0" w:space="0" w:color="auto"/>
+          <w:bottom w:val="none" w:sz="0" w:space="0" w:color="auto"/>
+          <w:right w:val="none" w:sz="0" w:space="0" w:color="auto"/>
+          <w:insideH w:val="none" w:sz="0" w:space="0" w:color="auto"/>
+          <w:insideV w:val="none" w:sz="0" w:space="0" w:color="auto"/>
+        </w:tblBorders>
+        <w:tblLook w:val="04A0" w:firstRow="1" w:lastRow="0" w:firstColumn="1" w:lastColumn="0" w:noHBand="0" w:noVBand="1"/>
+      </w:tblPr>
+      <w:tblGrid>
+        <w:gridCol w:w="3619"/>
+        <w:gridCol w:w="3619"/>
+      </w:tblGrid>
+      <w:tr>
+        <w:trPr>
+          <w:trHeight w:val="432"/>
+          <w:jc w:val="center"/>
+        </w:trPr>
+        <w:tc>
+          <w:tcPr>
+            <w:tcW w:w="3619" w:type="dxa"/>
+          </w:tcPr>
+          <w:p>
+            <w:pPr>
+              <w:spacing w:line="276" w:lineRule="auto"/>
+            </w:pPr>
+            <w:r>
+              <w:t>1.0 Introduction</w:t>
+            </w:r>
+          </w:p>
+        </w:tc>
+        <w:tc>
+          <w:tcPr>
+            <w:tcW w:w="3619" w:type="dxa"/>
+          </w:tcPr>
+          <w:p>
+            <w:pPr>
+              <w:spacing w:line="276" w:lineRule="auto"/>
+              <w:jc w:val="right"/>
+            </w:pPr>
+            <w:r>
+              <w:t>2</w:t>
+            </w:r>
+          </w:p>
+        </w:tc>
+      </w:tr>
+      <w:tr>
+        <w:trPr>
+          <w:trHeight w:val="432"/>
+          <w:jc w:val="center"/>
+        </w:trPr>
+        <w:tc>
+          <w:tcPr>
+            <w:tcW w:w="3619" w:type="dxa"/>
+          </w:tcPr>
+          <w:p>
+            <w:pPr>
+              <w:spacing w:line="276" w:lineRule="auto"/>
+            </w:pPr>
+            <w:r>
+              <w:t>2.0 Delivery 1 Scope</w:t>
+            </w:r>
+          </w:p>
+        </w:tc>
+        <w:tc>
+          <w:tcPr>
+            <w:tcW w:w="3619" w:type="dxa"/>
+          </w:tcPr>
+          <w:p>
+            <w:pPr>
+              <w:spacing w:line="276" w:lineRule="auto"/>
+              <w:jc w:val="right"/>
+            </w:pPr>
+            <w:r>
+              <w:t>3</w:t>
+            </w:r>
+          </w:p>
+        </w:tc>
+      </w:tr>
+      <w:tr>
+        <w:trPr>
+          <w:trHeight w:val="432"/>
+          <w:jc w:val="center"/>
+        </w:trPr>
+        <w:tc>
+          <w:tcPr>
+            <w:tcW w:w="3619" w:type="dxa"/>
+          </w:tcPr>
+          <w:p>
+            <w:pPr>
+              <w:spacing w:line="276" w:lineRule="auto"/>
+            </w:pPr>
+            <w:r>
+              <w:t>3.0 Use Cases</w:t>
+            </w:r>
+          </w:p>
+        </w:tc>
+        <w:tc>
+          <w:tcPr>
+            <w:tcW w:w="3619" w:type="dxa"/>
+          </w:tcPr>
+          <w:p>
+            <w:pPr>
+              <w:spacing w:line="276" w:lineRule="auto"/>
+              <w:jc w:val="right"/>
+            </w:pPr>
+            <w:r>
+              <w:t>4</w:t>
+            </w:r>
+          </w:p>
+        </w:tc>
+      </w:tr>
+      <w:tr>
+        <w:trPr>
+          <w:trHeight w:val="432"/>
+          <w:jc w:val="center"/>
+        </w:trPr>
+        <w:tc>
+          <w:tcPr>
+            <w:tcW w:w="3619" w:type="dxa"/>
+          </w:tcPr>
+          <w:p>
+            <w:pPr>
+              <w:spacing w:line="276" w:lineRule="auto"/>
+              <w:ind w:left="330"/>
+            </w:pPr>
+            <w:r>
+              <w:t>3.1 Use Case 1</w:t>
+            </w:r>
+          </w:p>
+        </w:tc>
+        <w:tc>
+          <w:tcPr>
+            <w:tcW w:w="3619" w:type="dxa"/>
+          </w:tcPr>
+          <w:p>
+            <w:pPr>
+              <w:spacing w:line="276" w:lineRule="auto"/>
+              <w:jc w:val="right"/>
+            </w:pPr>
+            <w:r>
+              <w:t>4</w:t>
+            </w:r>
+          </w:p>
+        </w:tc>
+      </w:tr>
+      <w:tr>
+        <w:trPr>
+          <w:trHeight w:val="432"/>
+          <w:jc w:val="center"/>
+        </w:trPr>
+        <w:tc>
+          <w:tcPr>
+            <w:tcW w:w="3619" w:type="dxa"/>
+          </w:tcPr>
+          <w:p>
+            <w:pPr>
+              <w:spacing w:line="276" w:lineRule="auto"/>
+              <w:ind w:left="330"/>
+            </w:pPr>
+            <w:r>
+              <w:t>3.2 Use Case 2</w:t>
+            </w:r>
+          </w:p>
+        </w:tc>
+        <w:tc>
+          <w:tcPr>
+            <w:tcW w:w="3619" w:type="dxa"/>
+          </w:tcPr>
+          <w:p>
+            <w:pPr>
+              <w:spacing w:line="276" w:lineRule="auto"/>
+              <w:jc w:val="right"/>
+            </w:pPr>
+            <w:r>
+              <w:t>5</w:t>
+            </w:r>
+          </w:p>
+        </w:tc>
+      </w:tr>
+      <w:tr>
+        <w:trPr>
+          <w:trHeight w:val="432"/>
+          <w:jc w:val="center"/>
+        </w:trPr>
+        <w:tc>
+          <w:tcPr>
+            <w:tcW w:w="3619" w:type="dxa"/>
+          </w:tcPr>
+          <w:p>
+            <w:pPr>
+              <w:spacing w:line="276" w:lineRule="auto"/>
+              <w:ind w:left="330"/>
+            </w:pPr>
+            <w:r>
+              <w:t>3.3 Use Case 3</w:t>
+            </w:r>
+          </w:p>
+        </w:tc>
+        <w:tc>
+          <w:tcPr>
+            <w:tcW w:w="3619" w:type="dxa"/>
+          </w:tcPr>
+          <w:p>
+            <w:pPr>
+              <w:spacing w:line="276" w:lineRule="auto"/>
+              <w:jc w:val="right"/>
+            </w:pPr>
+            <w:r>
+              <w:t>6</w:t>
+            </w:r>
+          </w:p>
+        </w:tc>
+      </w:tr>
+      <w:tr>
+        <w:trPr>
+          <w:trHeight w:val="432"/>
+          <w:jc w:val="center"/>
+        </w:trPr>
+        <w:tc>
+          <w:tcPr>
+            <w:tcW w:w="3619" w:type="dxa"/>
+          </w:tcPr>
+          <w:p>
+            <w:pPr>
+              <w:ind w:left="330"/>
+            </w:pPr>
+            <w:r>
+              <w:t>3.4 Use Case 4</w:t>
+            </w:r>
+          </w:p>
+        </w:tc>
+        <w:tc>
+          <w:tcPr>
+            <w:tcW w:w="3619" w:type="dxa"/>
+          </w:tcPr>
+          <w:p>
+            <w:pPr>
+              <w:jc w:val="right"/>
+            </w:pPr>
+            <w:r>
+              <w:t>7</w:t>
+            </w:r>
+          </w:p>
+        </w:tc>
+      </w:tr>
+      <w:tr>
+        <w:trPr>
+          <w:trHeight w:val="432"/>
+          <w:jc w:val="center"/>
+        </w:trPr>
+        <w:tc>
+          <w:tcPr>
+            <w:tcW w:w="3619" w:type="dxa"/>
+          </w:tcPr>
+          <w:p>
+            <w:pPr>
+              <w:ind w:left="330"/>
+            </w:pPr>
+            <w:r>
+              <w:t>3.5 Use Case 5</w:t>
+            </w:r>
+          </w:p>
+        </w:tc>
+        <w:tc>
+          <w:tcPr>
+            <w:tcW w:w="3619" w:type="dxa"/>
+          </w:tcPr>
+          <w:p>
+            <w:pPr>
+              <w:jc w:val="right"/>
+            </w:pPr>
+            <w:r>
+              <w:t>8</w:t>
+            </w:r>
+          </w:p>
+        </w:tc>
+      </w:tr>
+      <w:tr>
+        <w:trPr>
+          <w:trHeight w:val="432"/>
+          <w:jc w:val="center"/>
+        </w:trPr>
+        <w:tc>
+          <w:tcPr>
+            <w:tcW w:w="3619" w:type="dxa"/>
+          </w:tcPr>
+          <w:p>
+            <w:pPr>
+              <w:ind w:left="330"/>
+            </w:pPr>
+            <w:r>
+              <w:t>3.6 Use Case 6</w:t>
+            </w:r>
+          </w:p>
+        </w:tc>
+        <w:tc>
+          <w:tcPr>
+            <w:tcW w:w="3619" w:type="dxa"/>
+          </w:tcPr>
+          <w:p>
+            <w:pPr>
+              <w:jc w:val="right"/>
+            </w:pPr>
+            <w:r>
+              <w:t>9</w:t>
+            </w:r>
+          </w:p>
+        </w:tc>
+      </w:tr>
+      <w:tr>
+        <w:trPr>
+          <w:trHeight w:val="432"/>
+          <w:jc w:val="center"/>
+        </w:trPr>
+        <w:tc>
+          <w:tcPr>
+            <w:tcW w:w="3619" w:type="dxa"/>
+          </w:tcPr>
+          <w:p>
+            <w:pPr>
+              <w:ind w:left="330"/>
+            </w:pPr>
+            <w:r>
+              <w:t>3.7 Use Case 7</w:t>
+            </w:r>
+          </w:p>
+        </w:tc>
+        <w:tc>
+          <w:tcPr>
+            <w:tcW w:w="3619" w:type="dxa"/>
+          </w:tcPr>
+          <w:p>
+            <w:pPr>
+              <w:jc w:val="right"/>
+            </w:pPr>
+            <w:r>
+              <w:t>10</w:t>
+            </w:r>
+          </w:p>
+        </w:tc>
+      </w:tr>
+      <w:tr>
+        <w:trPr>
+          <w:trHeight w:val="432"/>
+          <w:jc w:val="center"/>
+        </w:trPr>
+        <w:tc>
+          <w:tcPr>
+            <w:tcW w:w="3619" w:type="dxa"/>
+          </w:tcPr>
+          <w:p>
+            <w:pPr>
+              <w:ind w:left="330"/>
+            </w:pPr>
+            <w:r>
+              <w:t>3.8 Use Case 8</w:t>
+            </w:r>
+          </w:p>
+        </w:tc>
+        <w:tc>
+          <w:tcPr>
+            <w:tcW w:w="3619" w:type="dxa"/>
+          </w:tcPr>
+          <w:p>
+            <w:pPr>
+              <w:jc w:val="right"/>
+            </w:pPr>
+            <w:r>
+              <w:t>11</w:t>
+            </w:r>
+          </w:p>
+        </w:tc>
+      </w:tr>
+      <w:tr>
+        <w:trPr>
+          <w:trHeight w:val="432"/>
+          <w:jc w:val="center"/>
+        </w:trPr>
+        <w:tc>
+          <w:tcPr>
+            <w:tcW w:w="3619" w:type="dxa"/>
+          </w:tcPr>
+          <w:p>
+            <w:pPr>
+              <w:ind w:left="330"/>
+            </w:pPr>
+            <w:r>
+              <w:t>3.9 Use Case 9</w:t>
+            </w:r>
+          </w:p>
+        </w:tc>
+        <w:tc>
+          <w:tcPr>
+            <w:tcW w:w="3619" w:type="dxa"/>
+          </w:tcPr>
+          <w:p>
+            <w:pPr>
+              <w:jc w:val="right"/>
+            </w:pPr>
+            <w:r>
+              <w:t>12</w:t>
+            </w:r>
+          </w:p>
+        </w:tc>
+      </w:tr>
+      <w:tr>
+        <w:trPr>
+          <w:trHeight w:val="432"/>
+          <w:jc w:val="center"/>
+        </w:trPr>
+        <w:tc>
+          <w:tcPr>
+            <w:tcW w:w="3619" w:type="dxa"/>
+          </w:tcPr>
+          <w:p>
+            <w:pPr>
+              <w:ind w:left="330"/>
+            </w:pPr>
+            <w:r>
+              <w:t>3.10 Use Case 10</w:t>
+            </w:r>
+          </w:p>
+        </w:tc>
+        <w:tc>
+          <w:tcPr>
+            <w:tcW w:w="3619" w:type="dxa"/>
+          </w:tcPr>
+          <w:p>
+            <w:pPr>
+              <w:jc w:val="right"/>
+            </w:pPr>
+            <w:r>
+              <w:t>13</w:t>
+            </w:r>
+          </w:p>
+        </w:tc>
+      </w:tr>
+      <w:tr>
+        <w:trPr>
+          <w:trHeight w:val="432"/>
+          <w:jc w:val="center"/>
+        </w:trPr>
+        <w:tc>
+          <w:tcPr>
+            <w:tcW w:w="3619" w:type="dxa"/>
+          </w:tcPr>
+          <w:p>
+            <w:r>
+              <w:t>4.0 Cross-referenced Diagrams</w:t>
+            </w:r>
+          </w:p>
+        </w:tc>
+        <w:tc>
+          <w:tcPr>
+            <w:tcW w:w="3619" w:type="dxa"/>
+          </w:tcPr>
+          <w:p>
+            <w:pPr>
+              <w:jc w:val="right"/>
+            </w:pPr>
+            <w:r>
+              <w:t>14</w:t>
+            </w:r>
+          </w:p>
+        </w:tc>
+      </w:tr>
+      <w:tr>
+        <w:trPr>
+          <w:trHeight w:val="432"/>
+          <w:jc w:val="center"/>
+        </w:trPr>
+        <w:tc>
+          <w:tcPr>
+            <w:tcW w:w="3619" w:type="dxa"/>
+          </w:tcPr>
+          <w:p>
+            <w:pPr>
+              <w:ind w:left="330"/>
+            </w:pPr>
+            <w:r>
+              <w:t>4.1 Domain Model Diagram</w:t>
+            </w:r>
+          </w:p>
+        </w:tc>
+        <w:tc>
+          <w:tcPr>
+            <w:tcW w:w="3619" w:type="dxa"/>
+          </w:tcPr>
+          <w:p>
+            <w:pPr>
+              <w:jc w:val="right"/>
+            </w:pPr>
+            <w:r>
+              <w:t>14</w:t>
+            </w:r>
+          </w:p>
+        </w:tc>
+      </w:tr>
+      <w:tr>
+        <w:trPr>
+          <w:trHeight w:val="432"/>
+          <w:jc w:val="center"/>
+        </w:trPr>
+        <w:tc>
+          <w:tcPr>
+            <w:tcW w:w="3619" w:type="dxa"/>
+          </w:tcPr>
+          <w:p>
+            <w:pPr>
+              <w:ind w:left="330"/>
+            </w:pPr>
+            <w:r>
+              <w:t>4.2 UML Class Diagram</w:t>
+            </w:r>
+          </w:p>
+        </w:tc>
+        <w:tc>
+          <w:tcPr>
+            <w:tcW w:w="3619" w:type="dxa"/>
+          </w:tcPr>
+          <w:p>
+            <w:pPr>
+              <w:jc w:val="right"/>
+            </w:pPr>
+            <w:r>
+              <w:t>14</w:t>
+            </w:r>
+          </w:p>
+        </w:tc>
+      </w:tr>
+      <w:tr>
+        <w:trPr>
+          <w:trHeight w:val="432"/>
+          <w:jc w:val="center"/>
+        </w:trPr>
+        <w:tc>
+          <w:tcPr>
+            <w:tcW w:w="3619" w:type="dxa"/>
+          </w:tcPr>
+          <w:p>
+            <w:pPr>
+              <w:ind w:left="330"/>
+            </w:pPr>
+            <w:r>
+              <w:t>4.3 Sequence Diagram</w:t>
+            </w:r>
+          </w:p>
+        </w:tc>
+        <w:tc>
+          <w:tcPr>
+            <w:tcW w:w="3619" w:type="dxa"/>
+          </w:tcPr>
+          <w:p>
+            <w:pPr>
+              <w:jc w:val="right"/>
+            </w:pPr>
+            <w:r>
+              <w:t>15</w:t>
+            </w:r>
+          </w:p>
+        </w:tc>
+      </w:tr>
+    </w:tbl>
+    <w:p>
+      <w:pPr>
+        <w:spacing w:line="480" w:lineRule="auto"/>
+      </w:pPr>
+    </w:p>
+    <w:p>
       <w:r>
         <w:br w:type="page"/>
       </w:r>
     </w:p>
     <w:p>
       <w:pPr>
-        <w:jc w:val="center"/>
-        <w:sectPr>
-          <w:pgSz w:w="12240" w:h="15840"/>
-          <w:pgMar w:top="1440" w:right="1440" w:bottom="1440" w:left="1440" w:header="720" w:footer="720" w:gutter="0"/>
-          <w:pgNumType w:start="1"/>
-          <w:cols w:space="720"/>
-        </w:sectPr>
-      </w:pPr>
-    </w:p>
-    <w:p>
-      <w:pPr>
-        <w:jc w:val="center"/>
+        <w:spacing w:line="480" w:lineRule="auto"/>
+        <w:rPr>
+          <w:sz w:val="28"/>
+          <w:szCs w:val="28"/>
+        </w:rPr>
       </w:pPr>
       <w:r>
+        <w:rPr>
+          <w:sz w:val="28"/>
+          <w:szCs w:val="28"/>
+        </w:rPr>
         <w:lastRenderedPageBreak/>
+        <w:t xml:space="preserve">1.0 </w:t>
+      </w:r>
+      <w:r>
+        <w:rPr>
+          <w:sz w:val="28"/>
+          <w:szCs w:val="28"/>
+        </w:rPr>
         <w:t xml:space="preserve">Introduction </w:t>
       </w:r>
     </w:p>
     <w:p>
+      <w:pPr>
+        <w:spacing w:line="480" w:lineRule="auto"/>
+        <w:ind w:firstLine="720"/>
+      </w:pPr>
       <w:r>
+        <w:rPr>
+          <w:sz w:val="24"/>
+          <w:szCs w:val="24"/>
+        </w:rPr>
         <w:t>The smart home simulator allows you to simulate a smart home system on a 2D representation of the house. The automatic functionality of this system includes: home security, home heating system and lighting that allows you to open doors and windows. Also an easy to use user interface allows the user to interact with the simulator, with profile features and authorization. Furthermore, it allows the user to add more modules to the system easily thanks to the modular approach of coding.</w:t>
       </w:r>
+    </w:p>
+    <w:p>
       <w:r>
         <w:br w:type="page"/>
       </w:r>
     </w:p>
     <w:p>
       <w:pPr>
-        <w:jc w:val="center"/>
+        <w:spacing w:line="480" w:lineRule="auto"/>
+        <w:rPr>
+          <w:sz w:val="28"/>
+          <w:szCs w:val="28"/>
+        </w:rPr>
       </w:pPr>
       <w:r>
+        <w:rPr>
+          <w:sz w:val="28"/>
+          <w:szCs w:val="28"/>
+        </w:rPr>
         <w:lastRenderedPageBreak/>
-        <w:t>Deliverable 1 scope</w:t>
+        <w:t>2.0 Delivery 1 Scope</w:t>
       </w:r>
     </w:p>
     <w:p>
@@ -406,7 +1232,7 @@
           <w:lang w:val="en-CA"/>
         </w:rPr>
         <w:drawing>
-          <wp:inline distT="114300" distB="114300" distL="114300" distR="114300" wp14:anchorId="37A620ED" wp14:editId="7B49F7A4">
+          <wp:inline distT="114300" distB="114300" distL="114300" distR="114300" wp14:anchorId="5EA3BFAF" wp14:editId="4AFD7ECE">
             <wp:extent cx="5943600" cy="3175000"/>
             <wp:effectExtent l="0" t="0" r="0" b="0"/>
             <wp:docPr id="1" name="image1.png"/>
@@ -447,35 +1273,53 @@
         <w:jc w:val="center"/>
       </w:pPr>
       <w:r>
-        <w:t>Fig1.Deliverable 1 scope flow chart</w:t>
-      </w:r>
-    </w:p>
-    <w:p>
-      <w:pPr>
-        <w:jc w:val="center"/>
-      </w:pPr>
-    </w:p>
-    <w:p>
-      <w:r>
-        <w:t>As you can see in Fig1, the scope of this project comprises: documentation, 1 formal document with uses cases and diagrams (1,2,3,4), a working user interface dashboard that users can use to interact with the simulation (turn on lights, temperature change)</w:t>
+        <w:t>Fig</w:t>
       </w:r>
       <w:r>
-        <w:t xml:space="preserve"> </w:t>
+        <w:t xml:space="preserve">ure </w:t>
       </w:r>
       <w:r>
-        <w:t xml:space="preserve">(8,11), the modules </w:t>
+        <w:t>1</w:t>
       </w:r>
-      <w:proofErr w:type="gramStart"/>
       <w:r>
-        <w:t>SHC,SHH</w:t>
+        <w:t xml:space="preserve">: </w:t>
       </w:r>
-      <w:proofErr w:type="gramEnd"/>
       <w:r>
-        <w:t>,SHS and SHP that are the core components that makes the simulation work(9,11,2), Javadoc and Junit tests along with respecting coding standards (7,5,6) and a video demo showing the functionality of the simulator. The project should be done by 18 of October.</w:t>
+        <w:t>Deliverable 1 scope flow chart</w:t>
       </w:r>
     </w:p>
-    <w:p/>
-    <w:p/>
+    <w:p>
+      <w:pPr>
+        <w:jc w:val="center"/>
+      </w:pPr>
+    </w:p>
+    <w:p>
+      <w:pPr>
+        <w:spacing w:line="480" w:lineRule="auto"/>
+        <w:ind w:firstLine="720"/>
+        <w:rPr>
+          <w:sz w:val="24"/>
+          <w:szCs w:val="24"/>
+        </w:rPr>
+      </w:pPr>
+      <w:r>
+        <w:rPr>
+          <w:sz w:val="24"/>
+          <w:szCs w:val="24"/>
+        </w:rPr>
+        <w:t>As you can see in Fig1, the scope of this project comprises: documentation, 1 formal document with uses cases and diagrams (1,2,3,4), a working user interface dashboard that users can use to interact with the simulation (turn on lights, temperature change) (8,11), the modules SHC,SHH,SHS and SHP that are the core components that makes the simulation work(9,11,2), Javadoc and Junit tests along with respecting coding standards (7,5,6) and a video demo showing the functionality of the simulator. The project should be done by 18 of October.</w:t>
+      </w:r>
+    </w:p>
+    <w:p>
+      <w:pPr>
+        <w:spacing w:line="480" w:lineRule="auto"/>
+      </w:pPr>
+    </w:p>
+    <w:p>
+      <w:pPr>
+        <w:spacing w:line="480" w:lineRule="auto"/>
+      </w:pPr>
+    </w:p>
     <w:p>
       <w:r>
         <w:br w:type="page"/>
@@ -483,17 +1327,42 @@
     </w:p>
     <w:p>
       <w:pPr>
-        <w:jc w:val="center"/>
+        <w:spacing w:line="480" w:lineRule="auto"/>
+        <w:rPr>
+          <w:sz w:val="28"/>
+          <w:szCs w:val="28"/>
+        </w:rPr>
       </w:pPr>
       <w:r>
+        <w:rPr>
+          <w:sz w:val="28"/>
+          <w:szCs w:val="28"/>
+        </w:rPr>
         <w:lastRenderedPageBreak/>
+        <w:t xml:space="preserve">3.0 </w:t>
+      </w:r>
+      <w:r>
+        <w:rPr>
+          <w:sz w:val="28"/>
+          <w:szCs w:val="28"/>
+        </w:rPr>
         <w:t>Use Case Tables</w:t>
       </w:r>
     </w:p>
     <w:p>
       <w:pPr>
-        <w:jc w:val="center"/>
-      </w:pPr>
+        <w:rPr>
+          <w:sz w:val="24"/>
+          <w:szCs w:val="24"/>
+        </w:rPr>
+      </w:pPr>
+      <w:r>
+        <w:rPr>
+          <w:sz w:val="24"/>
+          <w:szCs w:val="24"/>
+        </w:rPr>
+        <w:t>3.1 Use Case 1</w:t>
+      </w:r>
     </w:p>
     <w:p>
       <w:pPr>
@@ -526,7 +1395,7 @@
         <w:tc>
           <w:tcPr>
             <w:tcW w:w="4680" w:type="dxa"/>
-            <w:shd w:val="clear" w:color="auto" w:fill="auto"/>
+            <w:shd w:val="clear" w:color="auto" w:fill="DBE5F1" w:themeFill="accent1" w:themeFillTint="33"/>
             <w:tcMar>
               <w:top w:w="100" w:type="dxa"/>
               <w:left w:w="100" w:type="dxa"/>
@@ -574,7 +1443,7 @@
         <w:tc>
           <w:tcPr>
             <w:tcW w:w="4680" w:type="dxa"/>
-            <w:shd w:val="clear" w:color="auto" w:fill="auto"/>
+            <w:shd w:val="clear" w:color="auto" w:fill="DBE5F1" w:themeFill="accent1" w:themeFillTint="33"/>
             <w:tcMar>
               <w:top w:w="100" w:type="dxa"/>
               <w:left w:w="100" w:type="dxa"/>
@@ -621,7 +1490,7 @@
         <w:tc>
           <w:tcPr>
             <w:tcW w:w="4680" w:type="dxa"/>
-            <w:shd w:val="clear" w:color="auto" w:fill="auto"/>
+            <w:shd w:val="clear" w:color="auto" w:fill="DBE5F1" w:themeFill="accent1" w:themeFillTint="33"/>
             <w:tcMar>
               <w:top w:w="100" w:type="dxa"/>
               <w:left w:w="100" w:type="dxa"/>
@@ -692,7 +1561,7 @@
         <w:tc>
           <w:tcPr>
             <w:tcW w:w="4680" w:type="dxa"/>
-            <w:shd w:val="clear" w:color="auto" w:fill="auto"/>
+            <w:shd w:val="clear" w:color="auto" w:fill="DBE5F1" w:themeFill="accent1" w:themeFillTint="33"/>
             <w:tcMar>
               <w:top w:w="100" w:type="dxa"/>
               <w:left w:w="100" w:type="dxa"/>
@@ -739,7 +1608,7 @@
         <w:tc>
           <w:tcPr>
             <w:tcW w:w="4680" w:type="dxa"/>
-            <w:shd w:val="clear" w:color="auto" w:fill="auto"/>
+            <w:shd w:val="clear" w:color="auto" w:fill="DBE5F1" w:themeFill="accent1" w:themeFillTint="33"/>
             <w:tcMar>
               <w:top w:w="100" w:type="dxa"/>
               <w:left w:w="100" w:type="dxa"/>
@@ -786,7 +1655,7 @@
         <w:tc>
           <w:tcPr>
             <w:tcW w:w="4680" w:type="dxa"/>
-            <w:shd w:val="clear" w:color="auto" w:fill="auto"/>
+            <w:shd w:val="clear" w:color="auto" w:fill="DBE5F1" w:themeFill="accent1" w:themeFillTint="33"/>
             <w:tcMar>
               <w:top w:w="100" w:type="dxa"/>
               <w:left w:w="100" w:type="dxa"/>
@@ -863,7 +1732,7 @@
         <w:tc>
           <w:tcPr>
             <w:tcW w:w="4680" w:type="dxa"/>
-            <w:shd w:val="clear" w:color="auto" w:fill="auto"/>
+            <w:shd w:val="clear" w:color="auto" w:fill="DBE5F1" w:themeFill="accent1" w:themeFillTint="33"/>
             <w:tcMar>
               <w:top w:w="100" w:type="dxa"/>
               <w:left w:w="100" w:type="dxa"/>
@@ -953,7 +1822,7 @@
         <w:tc>
           <w:tcPr>
             <w:tcW w:w="4680" w:type="dxa"/>
-            <w:shd w:val="clear" w:color="auto" w:fill="auto"/>
+            <w:shd w:val="clear" w:color="auto" w:fill="DBE5F1" w:themeFill="accent1" w:themeFillTint="33"/>
             <w:tcMar>
               <w:top w:w="100" w:type="dxa"/>
               <w:left w:w="100" w:type="dxa"/>
@@ -1005,6 +1874,7 @@
     <w:tbl>
       <w:tblPr>
         <w:tblStyle w:val="TableGrid"/>
+        <w:tblpPr w:leftFromText="180" w:rightFromText="180" w:horzAnchor="margin" w:tblpY="624"/>
         <w:tblW w:w="0" w:type="auto"/>
         <w:tblLook w:val="04A0" w:firstRow="1" w:lastRow="0" w:firstColumn="1" w:lastColumn="0" w:noHBand="0" w:noVBand="1"/>
       </w:tblPr>
@@ -1019,6 +1889,7 @@
         <w:tc>
           <w:tcPr>
             <w:tcW w:w="4660" w:type="dxa"/>
+            <w:shd w:val="clear" w:color="auto" w:fill="DBE5F1" w:themeFill="accent1" w:themeFillTint="33"/>
           </w:tcPr>
           <w:p>
             <w:r>
@@ -1045,6 +1916,7 @@
         <w:tc>
           <w:tcPr>
             <w:tcW w:w="4660" w:type="dxa"/>
+            <w:shd w:val="clear" w:color="auto" w:fill="DBE5F1" w:themeFill="accent1" w:themeFillTint="33"/>
           </w:tcPr>
           <w:p>
             <w:r>
@@ -1070,6 +1942,7 @@
         <w:tc>
           <w:tcPr>
             <w:tcW w:w="4660" w:type="dxa"/>
+            <w:shd w:val="clear" w:color="auto" w:fill="DBE5F1" w:themeFill="accent1" w:themeFillTint="33"/>
           </w:tcPr>
           <w:p>
             <w:r>
@@ -1095,6 +1968,7 @@
         <w:tc>
           <w:tcPr>
             <w:tcW w:w="4660" w:type="dxa"/>
+            <w:shd w:val="clear" w:color="auto" w:fill="DBE5F1" w:themeFill="accent1" w:themeFillTint="33"/>
           </w:tcPr>
           <w:p>
             <w:r>
@@ -1120,6 +1994,7 @@
         <w:tc>
           <w:tcPr>
             <w:tcW w:w="4660" w:type="dxa"/>
+            <w:shd w:val="clear" w:color="auto" w:fill="DBE5F1" w:themeFill="accent1" w:themeFillTint="33"/>
           </w:tcPr>
           <w:p>
             <w:r>
@@ -1145,6 +2020,7 @@
         <w:tc>
           <w:tcPr>
             <w:tcW w:w="4660" w:type="dxa"/>
+            <w:shd w:val="clear" w:color="auto" w:fill="DBE5F1" w:themeFill="accent1" w:themeFillTint="33"/>
           </w:tcPr>
           <w:p>
             <w:r>
@@ -1201,6 +2077,7 @@
         <w:tc>
           <w:tcPr>
             <w:tcW w:w="4660" w:type="dxa"/>
+            <w:shd w:val="clear" w:color="auto" w:fill="DBE5F1" w:themeFill="accent1" w:themeFillTint="33"/>
           </w:tcPr>
           <w:p>
             <w:r>
@@ -1269,6 +2146,7 @@
         <w:tc>
           <w:tcPr>
             <w:tcW w:w="4660" w:type="dxa"/>
+            <w:shd w:val="clear" w:color="auto" w:fill="DBE5F1" w:themeFill="accent1" w:themeFillTint="33"/>
           </w:tcPr>
           <w:p>
             <w:r>
@@ -1290,108 +2168,131 @@
     </w:tbl>
     <w:p>
       <w:pPr>
-        <w:jc w:val="center"/>
-      </w:pPr>
-    </w:p>
-    <w:p>
-      <w:pPr>
-        <w:jc w:val="center"/>
-      </w:pPr>
-    </w:p>
-    <w:p>
-      <w:pPr>
-        <w:jc w:val="center"/>
-      </w:pPr>
-    </w:p>
-    <w:p>
-      <w:pPr>
-        <w:jc w:val="center"/>
-      </w:pPr>
-    </w:p>
-    <w:p>
-      <w:pPr>
-        <w:jc w:val="center"/>
-      </w:pPr>
-    </w:p>
-    <w:p>
-      <w:pPr>
-        <w:jc w:val="center"/>
-      </w:pPr>
-    </w:p>
-    <w:p>
-      <w:pPr>
-        <w:jc w:val="center"/>
-      </w:pPr>
-    </w:p>
-    <w:p>
-      <w:pPr>
-        <w:jc w:val="center"/>
-      </w:pPr>
-    </w:p>
-    <w:p>
-      <w:pPr>
-        <w:jc w:val="center"/>
-      </w:pPr>
-    </w:p>
-    <w:p>
-      <w:pPr>
-        <w:jc w:val="center"/>
-      </w:pPr>
-    </w:p>
-    <w:p>
-      <w:pPr>
-        <w:jc w:val="center"/>
-      </w:pPr>
-    </w:p>
-    <w:p>
-      <w:pPr>
-        <w:jc w:val="center"/>
-      </w:pPr>
-    </w:p>
-    <w:p>
-      <w:pPr>
-        <w:jc w:val="center"/>
-      </w:pPr>
-    </w:p>
-    <w:p>
-      <w:pPr>
-        <w:jc w:val="center"/>
-      </w:pPr>
-    </w:p>
-    <w:p>
-      <w:pPr>
-        <w:jc w:val="center"/>
-      </w:pPr>
-    </w:p>
-    <w:p>
-      <w:pPr>
-        <w:jc w:val="center"/>
-      </w:pPr>
-    </w:p>
-    <w:p>
-      <w:pPr>
-        <w:jc w:val="center"/>
-      </w:pPr>
-    </w:p>
-    <w:p>
-      <w:pPr>
-        <w:jc w:val="center"/>
-      </w:pPr>
-    </w:p>
-    <w:p>
-      <w:pPr>
-        <w:jc w:val="center"/>
-      </w:pPr>
-    </w:p>
-    <w:p>
-      <w:pPr>
-        <w:jc w:val="center"/>
-      </w:pPr>
-    </w:p>
-    <w:p>
-      <w:pPr>
-        <w:jc w:val="center"/>
-      </w:pPr>
+        <w:spacing w:line="480" w:lineRule="auto"/>
+        <w:rPr>
+          <w:sz w:val="24"/>
+          <w:szCs w:val="24"/>
+        </w:rPr>
+      </w:pPr>
+      <w:r>
+        <w:rPr>
+          <w:sz w:val="24"/>
+          <w:szCs w:val="24"/>
+        </w:rPr>
+        <w:t>3.2 Use Case 2</w:t>
+      </w:r>
+    </w:p>
+    <w:p>
+      <w:pPr>
+        <w:jc w:val="center"/>
+      </w:pPr>
+    </w:p>
+    <w:p>
+      <w:pPr>
+        <w:jc w:val="center"/>
+      </w:pPr>
+    </w:p>
+    <w:p>
+      <w:pPr>
+        <w:jc w:val="center"/>
+      </w:pPr>
+    </w:p>
+    <w:p>
+      <w:pPr>
+        <w:jc w:val="center"/>
+      </w:pPr>
+    </w:p>
+    <w:p>
+      <w:pPr>
+        <w:jc w:val="center"/>
+      </w:pPr>
+    </w:p>
+    <w:p>
+      <w:pPr>
+        <w:jc w:val="center"/>
+      </w:pPr>
+    </w:p>
+    <w:p>
+      <w:pPr>
+        <w:jc w:val="center"/>
+      </w:pPr>
+    </w:p>
+    <w:p>
+      <w:pPr>
+        <w:jc w:val="center"/>
+      </w:pPr>
+    </w:p>
+    <w:p>
+      <w:pPr>
+        <w:jc w:val="center"/>
+      </w:pPr>
+    </w:p>
+    <w:p>
+      <w:pPr>
+        <w:jc w:val="center"/>
+      </w:pPr>
+    </w:p>
+    <w:p>
+      <w:pPr>
+        <w:jc w:val="center"/>
+      </w:pPr>
+    </w:p>
+    <w:p>
+      <w:pPr>
+        <w:jc w:val="center"/>
+      </w:pPr>
+    </w:p>
+    <w:p>
+      <w:pPr>
+        <w:jc w:val="center"/>
+      </w:pPr>
+    </w:p>
+    <w:p>
+      <w:pPr>
+        <w:jc w:val="center"/>
+      </w:pPr>
+    </w:p>
+    <w:p>
+      <w:pPr>
+        <w:jc w:val="center"/>
+      </w:pPr>
+    </w:p>
+    <w:p>
+      <w:pPr>
+        <w:jc w:val="center"/>
+      </w:pPr>
+    </w:p>
+    <w:p>
+      <w:pPr>
+        <w:jc w:val="center"/>
+      </w:pPr>
+    </w:p>
+    <w:p>
+      <w:pPr>
+        <w:jc w:val="center"/>
+      </w:pPr>
+    </w:p>
+    <w:p>
+      <w:pPr>
+        <w:jc w:val="center"/>
+      </w:pPr>
+    </w:p>
+    <w:p>
+      <w:pPr>
+        <w:spacing w:line="480" w:lineRule="auto"/>
+        <w:rPr>
+          <w:sz w:val="24"/>
+          <w:szCs w:val="24"/>
+        </w:rPr>
+      </w:pPr>
+      <w:r>
+        <w:rPr>
+          <w:sz w:val="24"/>
+          <w:szCs w:val="24"/>
+        </w:rPr>
+        <w:lastRenderedPageBreak/>
+        <w:t>3.3 Use Case 3</w:t>
+      </w:r>
     </w:p>
     <w:tbl>
       <w:tblPr>
@@ -1410,10 +2311,10 @@
         <w:tc>
           <w:tcPr>
             <w:tcW w:w="4673" w:type="dxa"/>
-          </w:tcPr>
-          <w:p>
-            <w:r>
-              <w:lastRenderedPageBreak/>
+            <w:shd w:val="clear" w:color="auto" w:fill="DBE5F1" w:themeFill="accent1" w:themeFillTint="33"/>
+          </w:tcPr>
+          <w:p>
+            <w:r>
               <w:t>Use case</w:t>
             </w:r>
           </w:p>
@@ -1436,6 +2337,7 @@
         <w:tc>
           <w:tcPr>
             <w:tcW w:w="4673" w:type="dxa"/>
+            <w:shd w:val="clear" w:color="auto" w:fill="DBE5F1" w:themeFill="accent1" w:themeFillTint="33"/>
           </w:tcPr>
           <w:p>
             <w:r>
@@ -1461,6 +2363,7 @@
         <w:tc>
           <w:tcPr>
             <w:tcW w:w="4673" w:type="dxa"/>
+            <w:shd w:val="clear" w:color="auto" w:fill="DBE5F1" w:themeFill="accent1" w:themeFillTint="33"/>
           </w:tcPr>
           <w:p>
             <w:r>
@@ -1486,6 +2389,7 @@
         <w:tc>
           <w:tcPr>
             <w:tcW w:w="4673" w:type="dxa"/>
+            <w:shd w:val="clear" w:color="auto" w:fill="DBE5F1" w:themeFill="accent1" w:themeFillTint="33"/>
           </w:tcPr>
           <w:p>
             <w:r>
@@ -1511,6 +2415,7 @@
         <w:tc>
           <w:tcPr>
             <w:tcW w:w="4673" w:type="dxa"/>
+            <w:shd w:val="clear" w:color="auto" w:fill="DBE5F1" w:themeFill="accent1" w:themeFillTint="33"/>
           </w:tcPr>
           <w:p>
             <w:r>
@@ -1536,6 +2441,7 @@
         <w:tc>
           <w:tcPr>
             <w:tcW w:w="4673" w:type="dxa"/>
+            <w:shd w:val="clear" w:color="auto" w:fill="DBE5F1" w:themeFill="accent1" w:themeFillTint="33"/>
           </w:tcPr>
           <w:p>
             <w:r>
@@ -1592,6 +2498,7 @@
         <w:tc>
           <w:tcPr>
             <w:tcW w:w="4673" w:type="dxa"/>
+            <w:shd w:val="clear" w:color="auto" w:fill="DBE5F1" w:themeFill="accent1" w:themeFillTint="33"/>
           </w:tcPr>
           <w:p>
             <w:r>
@@ -1660,6 +2567,7 @@
         <w:tc>
           <w:tcPr>
             <w:tcW w:w="4673" w:type="dxa"/>
+            <w:shd w:val="clear" w:color="auto" w:fill="DBE5F1" w:themeFill="accent1" w:themeFillTint="33"/>
           </w:tcPr>
           <w:p>
             <w:r>
@@ -1690,6 +2598,432 @@
       </w:pPr>
       <w:r>
         <w:br w:type="page"/>
+      </w:r>
+    </w:p>
+    <w:tbl>
+      <w:tblPr>
+        <w:tblStyle w:val="TableGrid"/>
+        <w:tblpPr w:leftFromText="180" w:rightFromText="180" w:vertAnchor="page" w:horzAnchor="margin" w:tblpY="2017"/>
+        <w:tblW w:w="0" w:type="auto"/>
+        <w:tblLook w:val="04A0" w:firstRow="1" w:lastRow="0" w:firstColumn="1" w:lastColumn="0" w:noHBand="0" w:noVBand="1"/>
+      </w:tblPr>
+      <w:tblGrid>
+        <w:gridCol w:w="4675"/>
+        <w:gridCol w:w="4675"/>
+      </w:tblGrid>
+      <w:tr>
+        <w:tc>
+          <w:tcPr>
+            <w:tcW w:w="4675" w:type="dxa"/>
+            <w:shd w:val="clear" w:color="auto" w:fill="DBE5F1" w:themeFill="accent1" w:themeFillTint="33"/>
+          </w:tcPr>
+          <w:p>
+            <w:r>
+              <w:lastRenderedPageBreak/>
+              <w:t>Use case</w:t>
+            </w:r>
+          </w:p>
+        </w:tc>
+        <w:tc>
+          <w:tcPr>
+            <w:tcW w:w="4675" w:type="dxa"/>
+          </w:tcPr>
+          <w:p>
+            <w:r>
+              <w:t>Log in using an existing user profile and set house location</w:t>
+            </w:r>
+          </w:p>
+        </w:tc>
+      </w:tr>
+      <w:tr>
+        <w:tc>
+          <w:tcPr>
+            <w:tcW w:w="4675" w:type="dxa"/>
+            <w:shd w:val="clear" w:color="auto" w:fill="DBE5F1" w:themeFill="accent1" w:themeFillTint="33"/>
+          </w:tcPr>
+          <w:p>
+            <w:r>
+              <w:t>Level</w:t>
+            </w:r>
+          </w:p>
+        </w:tc>
+        <w:tc>
+          <w:tcPr>
+            <w:tcW w:w="4675" w:type="dxa"/>
+          </w:tcPr>
+          <w:p>
+            <w:r>
+              <w:t>User level</w:t>
+            </w:r>
+          </w:p>
+        </w:tc>
+      </w:tr>
+      <w:tr>
+        <w:tc>
+          <w:tcPr>
+            <w:tcW w:w="4675" w:type="dxa"/>
+            <w:shd w:val="clear" w:color="auto" w:fill="DBE5F1" w:themeFill="accent1" w:themeFillTint="33"/>
+          </w:tcPr>
+          <w:p>
+            <w:r>
+              <w:t>Description</w:t>
+            </w:r>
+          </w:p>
+        </w:tc>
+        <w:tc>
+          <w:tcPr>
+            <w:tcW w:w="4675" w:type="dxa"/>
+          </w:tcPr>
+          <w:p>
+            <w:r>
+              <w:t>User can Log in using an existing user profile and set house location</w:t>
+            </w:r>
+          </w:p>
+        </w:tc>
+      </w:tr>
+      <w:tr>
+        <w:tc>
+          <w:tcPr>
+            <w:tcW w:w="4675" w:type="dxa"/>
+            <w:shd w:val="clear" w:color="auto" w:fill="DBE5F1" w:themeFill="accent1" w:themeFillTint="33"/>
+          </w:tcPr>
+          <w:p>
+            <w:r>
+              <w:t>Preconditions</w:t>
+            </w:r>
+          </w:p>
+        </w:tc>
+        <w:tc>
+          <w:tcPr>
+            <w:tcW w:w="4675" w:type="dxa"/>
+          </w:tcPr>
+          <w:p>
+            <w:r>
+              <w:t>System is correctly installed</w:t>
+            </w:r>
+          </w:p>
+        </w:tc>
+      </w:tr>
+      <w:tr>
+        <w:tc>
+          <w:tcPr>
+            <w:tcW w:w="4675" w:type="dxa"/>
+            <w:shd w:val="clear" w:color="auto" w:fill="DBE5F1" w:themeFill="accent1" w:themeFillTint="33"/>
+          </w:tcPr>
+          <w:p>
+            <w:r>
+              <w:t>Triggering event</w:t>
+            </w:r>
+          </w:p>
+        </w:tc>
+        <w:tc>
+          <w:tcPr>
+            <w:tcW w:w="4675" w:type="dxa"/>
+          </w:tcPr>
+          <w:p>
+            <w:r>
+              <w:t>User selects a profile to Log in with and chooses the option to set house location</w:t>
+            </w:r>
+          </w:p>
+        </w:tc>
+      </w:tr>
+      <w:tr>
+        <w:tc>
+          <w:tcPr>
+            <w:tcW w:w="4675" w:type="dxa"/>
+            <w:shd w:val="clear" w:color="auto" w:fill="DBE5F1" w:themeFill="accent1" w:themeFillTint="33"/>
+          </w:tcPr>
+          <w:p>
+            <w:r>
+              <w:t>Main flow</w:t>
+            </w:r>
+          </w:p>
+        </w:tc>
+        <w:tc>
+          <w:tcPr>
+            <w:tcW w:w="4675" w:type="dxa"/>
+          </w:tcPr>
+          <w:p>
+            <w:pPr>
+              <w:pStyle w:val="ListParagraph"/>
+              <w:numPr>
+                <w:ilvl w:val="0"/>
+                <w:numId w:val="27"/>
+              </w:numPr>
+            </w:pPr>
+            <w:r>
+              <w:t>User powers on the simulation</w:t>
+            </w:r>
+          </w:p>
+          <w:p>
+            <w:pPr>
+              <w:pStyle w:val="ListParagraph"/>
+              <w:numPr>
+                <w:ilvl w:val="0"/>
+                <w:numId w:val="27"/>
+              </w:numPr>
+            </w:pPr>
+            <w:r>
+              <w:t>User logs in using an existing user profile</w:t>
+            </w:r>
+          </w:p>
+          <w:p>
+            <w:pPr>
+              <w:widowControl w:val="0"/>
+              <w:numPr>
+                <w:ilvl w:val="0"/>
+                <w:numId w:val="27"/>
+              </w:numPr>
+            </w:pPr>
+            <w:r>
+              <w:t>User sets house location</w:t>
+            </w:r>
+          </w:p>
+          <w:p>
+            <w:pPr>
+              <w:pStyle w:val="ListParagraph"/>
+              <w:numPr>
+                <w:ilvl w:val="0"/>
+                <w:numId w:val="27"/>
+              </w:numPr>
+            </w:pPr>
+            <w:r>
+              <w:t>System receives input and updates accordingly</w:t>
+            </w:r>
+          </w:p>
+        </w:tc>
+      </w:tr>
+      <w:tr>
+        <w:tc>
+          <w:tcPr>
+            <w:tcW w:w="4675" w:type="dxa"/>
+            <w:shd w:val="clear" w:color="auto" w:fill="DBE5F1" w:themeFill="accent1" w:themeFillTint="33"/>
+          </w:tcPr>
+          <w:p>
+            <w:r>
+              <w:t>Extensions</w:t>
+            </w:r>
+          </w:p>
+        </w:tc>
+        <w:tc>
+          <w:tcPr>
+            <w:tcW w:w="4675" w:type="dxa"/>
+          </w:tcPr>
+          <w:p>
+            <w:pPr>
+              <w:widowControl w:val="0"/>
+              <w:numPr>
+                <w:ilvl w:val="0"/>
+                <w:numId w:val="28"/>
+              </w:numPr>
+            </w:pPr>
+            <w:r>
+              <w:t>User is denied authorization</w:t>
+            </w:r>
+          </w:p>
+          <w:p>
+            <w:pPr>
+              <w:widowControl w:val="0"/>
+              <w:numPr>
+                <w:ilvl w:val="0"/>
+                <w:numId w:val="28"/>
+              </w:numPr>
+            </w:pPr>
+            <w:r>
+              <w:t>System malfunctions and does not output inputs accordingly</w:t>
+            </w:r>
+          </w:p>
+          <w:p>
+            <w:pPr>
+              <w:widowControl w:val="0"/>
+              <w:numPr>
+                <w:ilvl w:val="0"/>
+                <w:numId w:val="28"/>
+              </w:numPr>
+            </w:pPr>
+            <w:r>
+              <w:t>User inputs invalid settings</w:t>
+            </w:r>
+          </w:p>
+          <w:p>
+            <w:pPr>
+              <w:pStyle w:val="ListParagraph"/>
+              <w:numPr>
+                <w:ilvl w:val="0"/>
+                <w:numId w:val="28"/>
+              </w:numPr>
+            </w:pPr>
+            <w:r>
+              <w:t>User is able to access system even though he does not have authorization (authorization failure)</w:t>
+            </w:r>
+          </w:p>
+        </w:tc>
+      </w:tr>
+      <w:tr>
+        <w:tc>
+          <w:tcPr>
+            <w:tcW w:w="4675" w:type="dxa"/>
+            <w:shd w:val="clear" w:color="auto" w:fill="DBE5F1" w:themeFill="accent1" w:themeFillTint="33"/>
+          </w:tcPr>
+          <w:p>
+            <w:r>
+              <w:t>Postconditions</w:t>
+            </w:r>
+          </w:p>
+        </w:tc>
+        <w:tc>
+          <w:tcPr>
+            <w:tcW w:w="4675" w:type="dxa"/>
+          </w:tcPr>
+          <w:p>
+            <w:r>
+              <w:t>User logs in and sets house location and the system updates accordingly</w:t>
+            </w:r>
+          </w:p>
+        </w:tc>
+      </w:tr>
+    </w:tbl>
+    <w:p>
+      <w:pPr>
+        <w:spacing w:line="480" w:lineRule="auto"/>
+        <w:rPr>
+          <w:sz w:val="24"/>
+          <w:szCs w:val="24"/>
+        </w:rPr>
+      </w:pPr>
+      <w:r>
+        <w:rPr>
+          <w:sz w:val="24"/>
+          <w:szCs w:val="24"/>
+        </w:rPr>
+        <w:t>3.4 Use Case 4</w:t>
+      </w:r>
+    </w:p>
+    <w:p>
+      <w:pPr>
+        <w:jc w:val="center"/>
+      </w:pPr>
+    </w:p>
+    <w:p>
+      <w:pPr>
+        <w:jc w:val="center"/>
+      </w:pPr>
+    </w:p>
+    <w:p>
+      <w:pPr>
+        <w:jc w:val="center"/>
+      </w:pPr>
+    </w:p>
+    <w:p>
+      <w:pPr>
+        <w:jc w:val="center"/>
+      </w:pPr>
+    </w:p>
+    <w:p>
+      <w:pPr>
+        <w:jc w:val="center"/>
+      </w:pPr>
+    </w:p>
+    <w:p>
+      <w:pPr>
+        <w:jc w:val="center"/>
+      </w:pPr>
+    </w:p>
+    <w:p>
+      <w:pPr>
+        <w:jc w:val="center"/>
+      </w:pPr>
+    </w:p>
+    <w:p>
+      <w:pPr>
+        <w:jc w:val="center"/>
+      </w:pPr>
+    </w:p>
+    <w:p>
+      <w:pPr>
+        <w:jc w:val="center"/>
+      </w:pPr>
+    </w:p>
+    <w:p>
+      <w:pPr>
+        <w:jc w:val="center"/>
+      </w:pPr>
+    </w:p>
+    <w:p>
+      <w:pPr>
+        <w:jc w:val="center"/>
+      </w:pPr>
+    </w:p>
+    <w:p>
+      <w:pPr>
+        <w:jc w:val="center"/>
+      </w:pPr>
+    </w:p>
+    <w:p>
+      <w:pPr>
+        <w:jc w:val="center"/>
+      </w:pPr>
+    </w:p>
+    <w:p>
+      <w:pPr>
+        <w:jc w:val="center"/>
+      </w:pPr>
+    </w:p>
+    <w:p>
+      <w:pPr>
+        <w:jc w:val="center"/>
+      </w:pPr>
+    </w:p>
+    <w:p>
+      <w:pPr>
+        <w:jc w:val="center"/>
+      </w:pPr>
+    </w:p>
+    <w:p>
+      <w:pPr>
+        <w:jc w:val="center"/>
+      </w:pPr>
+    </w:p>
+    <w:p>
+      <w:pPr>
+        <w:jc w:val="center"/>
+      </w:pPr>
+    </w:p>
+    <w:p>
+      <w:pPr>
+        <w:jc w:val="center"/>
+      </w:pPr>
+    </w:p>
+    <w:p>
+      <w:pPr>
+        <w:jc w:val="center"/>
+      </w:pPr>
+    </w:p>
+    <w:p>
+      <w:pPr>
+        <w:jc w:val="center"/>
+      </w:pPr>
+    </w:p>
+    <w:p>
+      <w:pPr>
+        <w:jc w:val="center"/>
+      </w:pPr>
+    </w:p>
+    <w:p>
+      <w:pPr>
+        <w:spacing w:line="480" w:lineRule="auto"/>
+        <w:rPr>
+          <w:sz w:val="24"/>
+          <w:szCs w:val="24"/>
+        </w:rPr>
+      </w:pPr>
+      <w:r>
+        <w:rPr>
+          <w:sz w:val="24"/>
+          <w:szCs w:val="24"/>
+        </w:rPr>
+        <w:lastRenderedPageBreak/>
+        <w:t>3.5 Use Case 5</w:t>
       </w:r>
     </w:p>
     <w:tbl>
@@ -1706,10 +3040,10 @@
         <w:tc>
           <w:tcPr>
             <w:tcW w:w="4675" w:type="dxa"/>
-          </w:tcPr>
-          <w:p>
-            <w:r>
-              <w:lastRenderedPageBreak/>
+            <w:shd w:val="clear" w:color="auto" w:fill="DBE5F1" w:themeFill="accent1" w:themeFillTint="33"/>
+          </w:tcPr>
+          <w:p>
+            <w:r>
               <w:t>Use case</w:t>
             </w:r>
           </w:p>
@@ -1720,7 +3054,7 @@
           </w:tcPr>
           <w:p>
             <w:r>
-              <w:t>Log in using an existing user profile and set house location</w:t>
+              <w:t>Start/stop simulation</w:t>
             </w:r>
           </w:p>
         </w:tc>
@@ -1729,6 +3063,7 @@
         <w:tc>
           <w:tcPr>
             <w:tcW w:w="4675" w:type="dxa"/>
+            <w:shd w:val="clear" w:color="auto" w:fill="DBE5F1" w:themeFill="accent1" w:themeFillTint="33"/>
           </w:tcPr>
           <w:p>
             <w:r>
@@ -1751,6 +3086,7 @@
         <w:tc>
           <w:tcPr>
             <w:tcW w:w="4675" w:type="dxa"/>
+            <w:shd w:val="clear" w:color="auto" w:fill="DBE5F1" w:themeFill="accent1" w:themeFillTint="33"/>
           </w:tcPr>
           <w:p>
             <w:r>
@@ -1764,7 +3100,7 @@
           </w:tcPr>
           <w:p>
             <w:r>
-              <w:t>User can Log in using an existing user profile and set house location</w:t>
+              <w:t>User can start/stop the simulation</w:t>
             </w:r>
           </w:p>
         </w:tc>
@@ -1773,6 +3109,7 @@
         <w:tc>
           <w:tcPr>
             <w:tcW w:w="4675" w:type="dxa"/>
+            <w:shd w:val="clear" w:color="auto" w:fill="DBE5F1" w:themeFill="accent1" w:themeFillTint="33"/>
           </w:tcPr>
           <w:p>
             <w:r>
@@ -1795,6 +3132,7 @@
         <w:tc>
           <w:tcPr>
             <w:tcW w:w="4675" w:type="dxa"/>
+            <w:shd w:val="clear" w:color="auto" w:fill="DBE5F1" w:themeFill="accent1" w:themeFillTint="33"/>
           </w:tcPr>
           <w:p>
             <w:r>
@@ -1808,7 +3146,7 @@
           </w:tcPr>
           <w:p>
             <w:r>
-              <w:t>User selects a profile to Log in with and chooses the option to set house location</w:t>
+              <w:t>User selects the option to start or stop the simulation</w:t>
             </w:r>
           </w:p>
         </w:tc>
@@ -1817,400 +3155,7 @@
         <w:tc>
           <w:tcPr>
             <w:tcW w:w="4675" w:type="dxa"/>
-          </w:tcPr>
-          <w:p>
-            <w:r>
-              <w:t>Main flow</w:t>
-            </w:r>
-          </w:p>
-        </w:tc>
-        <w:tc>
-          <w:tcPr>
-            <w:tcW w:w="4675" w:type="dxa"/>
-          </w:tcPr>
-          <w:p>
-            <w:pPr>
-              <w:pStyle w:val="ListParagraph"/>
-              <w:numPr>
-                <w:ilvl w:val="0"/>
-                <w:numId w:val="27"/>
-              </w:numPr>
-            </w:pPr>
-            <w:r>
-              <w:t>User powers on the simulation</w:t>
-            </w:r>
-          </w:p>
-          <w:p>
-            <w:pPr>
-              <w:pStyle w:val="ListParagraph"/>
-              <w:numPr>
-                <w:ilvl w:val="0"/>
-                <w:numId w:val="27"/>
-              </w:numPr>
-            </w:pPr>
-            <w:r>
-              <w:t>User logs in using an existing user profile</w:t>
-            </w:r>
-          </w:p>
-          <w:p>
-            <w:pPr>
-              <w:widowControl w:val="0"/>
-              <w:numPr>
-                <w:ilvl w:val="0"/>
-                <w:numId w:val="27"/>
-              </w:numPr>
-            </w:pPr>
-            <w:r>
-              <w:t>User sets house location</w:t>
-            </w:r>
-          </w:p>
-          <w:p>
-            <w:pPr>
-              <w:pStyle w:val="ListParagraph"/>
-              <w:numPr>
-                <w:ilvl w:val="0"/>
-                <w:numId w:val="27"/>
-              </w:numPr>
-            </w:pPr>
-            <w:r>
-              <w:t>System receives input and updates accordingly</w:t>
-            </w:r>
-          </w:p>
-        </w:tc>
-      </w:tr>
-      <w:tr>
-        <w:tc>
-          <w:tcPr>
-            <w:tcW w:w="4675" w:type="dxa"/>
-          </w:tcPr>
-          <w:p>
-            <w:r>
-              <w:t>Extensions</w:t>
-            </w:r>
-          </w:p>
-        </w:tc>
-        <w:tc>
-          <w:tcPr>
-            <w:tcW w:w="4675" w:type="dxa"/>
-          </w:tcPr>
-          <w:p>
-            <w:pPr>
-              <w:widowControl w:val="0"/>
-              <w:numPr>
-                <w:ilvl w:val="0"/>
-                <w:numId w:val="28"/>
-              </w:numPr>
-            </w:pPr>
-            <w:r>
-              <w:t>User is denied authorization</w:t>
-            </w:r>
-          </w:p>
-          <w:p>
-            <w:pPr>
-              <w:widowControl w:val="0"/>
-              <w:numPr>
-                <w:ilvl w:val="0"/>
-                <w:numId w:val="28"/>
-              </w:numPr>
-            </w:pPr>
-            <w:r>
-              <w:t>System malfunctions and does not output inputs accordingly</w:t>
-            </w:r>
-          </w:p>
-          <w:p>
-            <w:pPr>
-              <w:widowControl w:val="0"/>
-              <w:numPr>
-                <w:ilvl w:val="0"/>
-                <w:numId w:val="28"/>
-              </w:numPr>
-            </w:pPr>
-            <w:r>
-              <w:t>User inputs invalid settings</w:t>
-            </w:r>
-          </w:p>
-          <w:p>
-            <w:pPr>
-              <w:pStyle w:val="ListParagraph"/>
-              <w:numPr>
-                <w:ilvl w:val="0"/>
-                <w:numId w:val="28"/>
-              </w:numPr>
-            </w:pPr>
-            <w:r>
-              <w:t>User is able to access system even though he does not have authorization (authorization failure)</w:t>
-            </w:r>
-          </w:p>
-        </w:tc>
-      </w:tr>
-      <w:tr>
-        <w:tc>
-          <w:tcPr>
-            <w:tcW w:w="4675" w:type="dxa"/>
-          </w:tcPr>
-          <w:p>
-            <w:r>
-              <w:t>Postconditions</w:t>
-            </w:r>
-          </w:p>
-        </w:tc>
-        <w:tc>
-          <w:tcPr>
-            <w:tcW w:w="4675" w:type="dxa"/>
-          </w:tcPr>
-          <w:p>
-            <w:r>
-              <w:t>User logs in and sets house location and the system updates accordingly</w:t>
-            </w:r>
-          </w:p>
-        </w:tc>
-      </w:tr>
-    </w:tbl>
-    <w:p>
-      <w:pPr>
-        <w:jc w:val="center"/>
-      </w:pPr>
-    </w:p>
-    <w:p>
-      <w:pPr>
-        <w:jc w:val="center"/>
-      </w:pPr>
-    </w:p>
-    <w:p>
-      <w:pPr>
-        <w:jc w:val="center"/>
-      </w:pPr>
-    </w:p>
-    <w:p>
-      <w:pPr>
-        <w:jc w:val="center"/>
-      </w:pPr>
-    </w:p>
-    <w:p>
-      <w:pPr>
-        <w:jc w:val="center"/>
-      </w:pPr>
-    </w:p>
-    <w:p>
-      <w:pPr>
-        <w:jc w:val="center"/>
-      </w:pPr>
-    </w:p>
-    <w:p>
-      <w:pPr>
-        <w:jc w:val="center"/>
-      </w:pPr>
-    </w:p>
-    <w:p>
-      <w:pPr>
-        <w:jc w:val="center"/>
-      </w:pPr>
-    </w:p>
-    <w:p>
-      <w:pPr>
-        <w:jc w:val="center"/>
-      </w:pPr>
-    </w:p>
-    <w:p>
-      <w:pPr>
-        <w:jc w:val="center"/>
-      </w:pPr>
-    </w:p>
-    <w:p>
-      <w:pPr>
-        <w:jc w:val="center"/>
-      </w:pPr>
-    </w:p>
-    <w:p>
-      <w:pPr>
-        <w:jc w:val="center"/>
-      </w:pPr>
-    </w:p>
-    <w:p>
-      <w:pPr>
-        <w:jc w:val="center"/>
-      </w:pPr>
-    </w:p>
-    <w:p>
-      <w:pPr>
-        <w:jc w:val="center"/>
-      </w:pPr>
-    </w:p>
-    <w:p>
-      <w:pPr>
-        <w:jc w:val="center"/>
-      </w:pPr>
-    </w:p>
-    <w:p>
-      <w:pPr>
-        <w:jc w:val="center"/>
-      </w:pPr>
-    </w:p>
-    <w:p>
-      <w:pPr>
-        <w:jc w:val="center"/>
-      </w:pPr>
-    </w:p>
-    <w:p>
-      <w:pPr>
-        <w:jc w:val="center"/>
-      </w:pPr>
-    </w:p>
-    <w:p>
-      <w:pPr>
-        <w:jc w:val="center"/>
-      </w:pPr>
-    </w:p>
-    <w:p>
-      <w:pPr>
-        <w:jc w:val="center"/>
-      </w:pPr>
-    </w:p>
-    <w:p>
-      <w:pPr>
-        <w:jc w:val="center"/>
-      </w:pPr>
-    </w:p>
-    <w:p>
-      <w:pPr>
-        <w:jc w:val="center"/>
-      </w:pPr>
-    </w:p>
-    <w:p>
-      <w:pPr>
-        <w:jc w:val="center"/>
-      </w:pPr>
-    </w:p>
-    <w:p>
-      <w:pPr>
-        <w:jc w:val="center"/>
-      </w:pPr>
-    </w:p>
-    <w:tbl>
-      <w:tblPr>
-        <w:tblStyle w:val="TableGrid"/>
-        <w:tblW w:w="0" w:type="auto"/>
-        <w:tblLook w:val="04A0" w:firstRow="1" w:lastRow="0" w:firstColumn="1" w:lastColumn="0" w:noHBand="0" w:noVBand="1"/>
-      </w:tblPr>
-      <w:tblGrid>
-        <w:gridCol w:w="4675"/>
-        <w:gridCol w:w="4675"/>
-      </w:tblGrid>
-      <w:tr>
-        <w:tc>
-          <w:tcPr>
-            <w:tcW w:w="4675" w:type="dxa"/>
-          </w:tcPr>
-          <w:p>
-            <w:r>
-              <w:lastRenderedPageBreak/>
-              <w:t>Use case</w:t>
-            </w:r>
-          </w:p>
-        </w:tc>
-        <w:tc>
-          <w:tcPr>
-            <w:tcW w:w="4675" w:type="dxa"/>
-          </w:tcPr>
-          <w:p>
-            <w:r>
-              <w:t>Start/stop simulation</w:t>
-            </w:r>
-          </w:p>
-        </w:tc>
-      </w:tr>
-      <w:tr>
-        <w:tc>
-          <w:tcPr>
-            <w:tcW w:w="4675" w:type="dxa"/>
-          </w:tcPr>
-          <w:p>
-            <w:r>
-              <w:t>Level</w:t>
-            </w:r>
-          </w:p>
-        </w:tc>
-        <w:tc>
-          <w:tcPr>
-            <w:tcW w:w="4675" w:type="dxa"/>
-          </w:tcPr>
-          <w:p>
-            <w:r>
-              <w:t>User level</w:t>
-            </w:r>
-          </w:p>
-        </w:tc>
-      </w:tr>
-      <w:tr>
-        <w:tc>
-          <w:tcPr>
-            <w:tcW w:w="4675" w:type="dxa"/>
-          </w:tcPr>
-          <w:p>
-            <w:r>
-              <w:t>Description</w:t>
-            </w:r>
-          </w:p>
-        </w:tc>
-        <w:tc>
-          <w:tcPr>
-            <w:tcW w:w="4675" w:type="dxa"/>
-          </w:tcPr>
-          <w:p>
-            <w:r>
-              <w:t>User can start/stop the simulation</w:t>
-            </w:r>
-          </w:p>
-        </w:tc>
-      </w:tr>
-      <w:tr>
-        <w:tc>
-          <w:tcPr>
-            <w:tcW w:w="4675" w:type="dxa"/>
-          </w:tcPr>
-          <w:p>
-            <w:r>
-              <w:t>Preconditions</w:t>
-            </w:r>
-          </w:p>
-        </w:tc>
-        <w:tc>
-          <w:tcPr>
-            <w:tcW w:w="4675" w:type="dxa"/>
-          </w:tcPr>
-          <w:p>
-            <w:r>
-              <w:t>System is correctly installed</w:t>
-            </w:r>
-          </w:p>
-        </w:tc>
-      </w:tr>
-      <w:tr>
-        <w:tc>
-          <w:tcPr>
-            <w:tcW w:w="4675" w:type="dxa"/>
-          </w:tcPr>
-          <w:p>
-            <w:r>
-              <w:t>Triggering event</w:t>
-            </w:r>
-          </w:p>
-        </w:tc>
-        <w:tc>
-          <w:tcPr>
-            <w:tcW w:w="4675" w:type="dxa"/>
-          </w:tcPr>
-          <w:p>
-            <w:r>
-              <w:t>User selects the option to start or stop the simulation</w:t>
-            </w:r>
-          </w:p>
-        </w:tc>
-      </w:tr>
-      <w:tr>
-        <w:tc>
-          <w:tcPr>
-            <w:tcW w:w="4675" w:type="dxa"/>
+            <w:shd w:val="clear" w:color="auto" w:fill="DBE5F1" w:themeFill="accent1" w:themeFillTint="33"/>
           </w:tcPr>
           <w:p>
             <w:r>
@@ -2288,6 +3233,7 @@
         <w:tc>
           <w:tcPr>
             <w:tcW w:w="4675" w:type="dxa"/>
+            <w:shd w:val="clear" w:color="auto" w:fill="DBE5F1" w:themeFill="accent1" w:themeFillTint="33"/>
           </w:tcPr>
           <w:p>
             <w:r>
@@ -2353,6 +3299,7 @@
         <w:tc>
           <w:tcPr>
             <w:tcW w:w="4675" w:type="dxa"/>
+            <w:shd w:val="clear" w:color="auto" w:fill="DBE5F1" w:themeFill="accent1" w:themeFillTint="33"/>
           </w:tcPr>
           <w:p>
             <w:r>
@@ -2492,8 +3439,19 @@
     </w:p>
     <w:p>
       <w:pPr>
-        <w:jc w:val="center"/>
-      </w:pPr>
+        <w:rPr>
+          <w:sz w:val="24"/>
+          <w:szCs w:val="24"/>
+        </w:rPr>
+      </w:pPr>
+      <w:r>
+        <w:rPr>
+          <w:sz w:val="24"/>
+          <w:szCs w:val="24"/>
+        </w:rPr>
+        <w:lastRenderedPageBreak/>
+        <w:t>3.6 Use Case 6</w:t>
+      </w:r>
     </w:p>
     <w:p>
       <w:pPr>
@@ -2517,10 +3475,10 @@
         <w:tc>
           <w:tcPr>
             <w:tcW w:w="4682" w:type="dxa"/>
-          </w:tcPr>
-          <w:p>
-            <w:r>
-              <w:lastRenderedPageBreak/>
+            <w:shd w:val="clear" w:color="auto" w:fill="DBE5F1" w:themeFill="accent1" w:themeFillTint="33"/>
+          </w:tcPr>
+          <w:p>
+            <w:r>
               <w:t>Use case</w:t>
             </w:r>
           </w:p>
@@ -2543,6 +3501,7 @@
         <w:tc>
           <w:tcPr>
             <w:tcW w:w="4682" w:type="dxa"/>
+            <w:shd w:val="clear" w:color="auto" w:fill="DBE5F1" w:themeFill="accent1" w:themeFillTint="33"/>
           </w:tcPr>
           <w:p>
             <w:r>
@@ -2568,6 +3527,7 @@
         <w:tc>
           <w:tcPr>
             <w:tcW w:w="4682" w:type="dxa"/>
+            <w:shd w:val="clear" w:color="auto" w:fill="DBE5F1" w:themeFill="accent1" w:themeFillTint="33"/>
           </w:tcPr>
           <w:p>
             <w:r>
@@ -2593,6 +3553,7 @@
         <w:tc>
           <w:tcPr>
             <w:tcW w:w="4682" w:type="dxa"/>
+            <w:shd w:val="clear" w:color="auto" w:fill="DBE5F1" w:themeFill="accent1" w:themeFillTint="33"/>
           </w:tcPr>
           <w:p>
             <w:r>
@@ -2618,6 +3579,7 @@
         <w:tc>
           <w:tcPr>
             <w:tcW w:w="4682" w:type="dxa"/>
+            <w:shd w:val="clear" w:color="auto" w:fill="DBE5F1" w:themeFill="accent1" w:themeFillTint="33"/>
           </w:tcPr>
           <w:p>
             <w:r>
@@ -2643,6 +3605,7 @@
         <w:tc>
           <w:tcPr>
             <w:tcW w:w="4682" w:type="dxa"/>
+            <w:shd w:val="clear" w:color="auto" w:fill="DBE5F1" w:themeFill="accent1" w:themeFillTint="33"/>
           </w:tcPr>
           <w:p>
             <w:r>
@@ -2699,6 +3662,7 @@
         <w:tc>
           <w:tcPr>
             <w:tcW w:w="4682" w:type="dxa"/>
+            <w:shd w:val="clear" w:color="auto" w:fill="DBE5F1" w:themeFill="accent1" w:themeFillTint="33"/>
           </w:tcPr>
           <w:p>
             <w:r>
@@ -2767,6 +3731,7 @@
         <w:tc>
           <w:tcPr>
             <w:tcW w:w="4682" w:type="dxa"/>
+            <w:shd w:val="clear" w:color="auto" w:fill="DBE5F1" w:themeFill="accent1" w:themeFillTint="33"/>
           </w:tcPr>
           <w:p>
             <w:r>
@@ -2903,8 +3868,19 @@
     </w:p>
     <w:p>
       <w:pPr>
-        <w:jc w:val="center"/>
-      </w:pPr>
+        <w:rPr>
+          <w:sz w:val="24"/>
+          <w:szCs w:val="24"/>
+        </w:rPr>
+      </w:pPr>
+      <w:r>
+        <w:rPr>
+          <w:sz w:val="24"/>
+          <w:szCs w:val="24"/>
+        </w:rPr>
+        <w:lastRenderedPageBreak/>
+        <w:t>3.7 Use Case 7</w:t>
+      </w:r>
     </w:p>
     <w:p>
       <w:pPr>
@@ -2925,10 +3901,10 @@
         <w:tc>
           <w:tcPr>
             <w:tcW w:w="4675" w:type="dxa"/>
-          </w:tcPr>
-          <w:p>
-            <w:r>
-              <w:lastRenderedPageBreak/>
+            <w:shd w:val="clear" w:color="auto" w:fill="DBE5F1" w:themeFill="accent1" w:themeFillTint="33"/>
+          </w:tcPr>
+          <w:p>
+            <w:r>
               <w:t>Use case</w:t>
             </w:r>
           </w:p>
@@ -2948,6 +3924,7 @@
         <w:tc>
           <w:tcPr>
             <w:tcW w:w="4675" w:type="dxa"/>
+            <w:shd w:val="clear" w:color="auto" w:fill="DBE5F1" w:themeFill="accent1" w:themeFillTint="33"/>
           </w:tcPr>
           <w:p>
             <w:r>
@@ -2970,6 +3947,7 @@
         <w:tc>
           <w:tcPr>
             <w:tcW w:w="4675" w:type="dxa"/>
+            <w:shd w:val="clear" w:color="auto" w:fill="DBE5F1" w:themeFill="accent1" w:themeFillTint="33"/>
           </w:tcPr>
           <w:p>
             <w:r>
@@ -2992,6 +3970,7 @@
         <w:tc>
           <w:tcPr>
             <w:tcW w:w="4675" w:type="dxa"/>
+            <w:shd w:val="clear" w:color="auto" w:fill="DBE5F1" w:themeFill="accent1" w:themeFillTint="33"/>
           </w:tcPr>
           <w:p>
             <w:r>
@@ -3014,6 +3993,7 @@
         <w:tc>
           <w:tcPr>
             <w:tcW w:w="4675" w:type="dxa"/>
+            <w:shd w:val="clear" w:color="auto" w:fill="DBE5F1" w:themeFill="accent1" w:themeFillTint="33"/>
           </w:tcPr>
           <w:p>
             <w:r>
@@ -3036,6 +4016,7 @@
         <w:tc>
           <w:tcPr>
             <w:tcW w:w="4675" w:type="dxa"/>
+            <w:shd w:val="clear" w:color="auto" w:fill="DBE5F1" w:themeFill="accent1" w:themeFillTint="33"/>
           </w:tcPr>
           <w:p>
             <w:r>
@@ -3097,6 +4078,7 @@
         <w:tc>
           <w:tcPr>
             <w:tcW w:w="4675" w:type="dxa"/>
+            <w:shd w:val="clear" w:color="auto" w:fill="DBE5F1" w:themeFill="accent1" w:themeFillTint="33"/>
           </w:tcPr>
           <w:p>
             <w:r>
@@ -3162,6 +4144,7 @@
         <w:tc>
           <w:tcPr>
             <w:tcW w:w="4675" w:type="dxa"/>
+            <w:shd w:val="clear" w:color="auto" w:fill="DBE5F1" w:themeFill="accent1" w:themeFillTint="33"/>
           </w:tcPr>
           <w:p>
             <w:r>
@@ -3308,8 +4291,19 @@
     </w:p>
     <w:p>
       <w:pPr>
-        <w:jc w:val="center"/>
-      </w:pPr>
+        <w:spacing w:line="480" w:lineRule="auto"/>
+        <w:rPr>
+          <w:sz w:val="24"/>
+          <w:szCs w:val="24"/>
+        </w:rPr>
+      </w:pPr>
+      <w:r>
+        <w:rPr>
+          <w:sz w:val="24"/>
+          <w:szCs w:val="24"/>
+        </w:rPr>
+        <w:t>3.8 Use Case 8</w:t>
+      </w:r>
     </w:p>
     <w:p>
       <w:pPr>
@@ -3330,10 +4324,10 @@
         <w:tc>
           <w:tcPr>
             <w:tcW w:w="4675" w:type="dxa"/>
-          </w:tcPr>
-          <w:p>
-            <w:r>
-              <w:lastRenderedPageBreak/>
+            <w:shd w:val="clear" w:color="auto" w:fill="DBE5F1" w:themeFill="accent1" w:themeFillTint="33"/>
+          </w:tcPr>
+          <w:p>
+            <w:r>
               <w:t>Use case</w:t>
             </w:r>
           </w:p>
@@ -3353,6 +4347,7 @@
         <w:tc>
           <w:tcPr>
             <w:tcW w:w="4675" w:type="dxa"/>
+            <w:shd w:val="clear" w:color="auto" w:fill="DBE5F1" w:themeFill="accent1" w:themeFillTint="33"/>
           </w:tcPr>
           <w:p>
             <w:r>
@@ -3375,6 +4370,7 @@
         <w:tc>
           <w:tcPr>
             <w:tcW w:w="4675" w:type="dxa"/>
+            <w:shd w:val="clear" w:color="auto" w:fill="DBE5F1" w:themeFill="accent1" w:themeFillTint="33"/>
           </w:tcPr>
           <w:p>
             <w:r>
@@ -3397,6 +4393,7 @@
         <w:tc>
           <w:tcPr>
             <w:tcW w:w="4675" w:type="dxa"/>
+            <w:shd w:val="clear" w:color="auto" w:fill="DBE5F1" w:themeFill="accent1" w:themeFillTint="33"/>
           </w:tcPr>
           <w:p>
             <w:r>
@@ -3419,6 +4416,7 @@
         <w:tc>
           <w:tcPr>
             <w:tcW w:w="4675" w:type="dxa"/>
+            <w:shd w:val="clear" w:color="auto" w:fill="DBE5F1" w:themeFill="accent1" w:themeFillTint="33"/>
           </w:tcPr>
           <w:p>
             <w:r>
@@ -3441,6 +4439,7 @@
         <w:tc>
           <w:tcPr>
             <w:tcW w:w="4675" w:type="dxa"/>
+            <w:shd w:val="clear" w:color="auto" w:fill="DBE5F1" w:themeFill="accent1" w:themeFillTint="33"/>
           </w:tcPr>
           <w:p>
             <w:r>
@@ -3502,6 +4501,7 @@
         <w:tc>
           <w:tcPr>
             <w:tcW w:w="4675" w:type="dxa"/>
+            <w:shd w:val="clear" w:color="auto" w:fill="DBE5F1" w:themeFill="accent1" w:themeFillTint="33"/>
           </w:tcPr>
           <w:p>
             <w:r>
@@ -3567,6 +4567,7 @@
         <w:tc>
           <w:tcPr>
             <w:tcW w:w="4675" w:type="dxa"/>
+            <w:shd w:val="clear" w:color="auto" w:fill="DBE5F1" w:themeFill="accent1" w:themeFillTint="33"/>
           </w:tcPr>
           <w:p>
             <w:r>
@@ -3698,18 +4699,20 @@
     </w:p>
     <w:p>
       <w:pPr>
-        <w:jc w:val="center"/>
-      </w:pPr>
-    </w:p>
-    <w:p>
-      <w:pPr>
-        <w:jc w:val="center"/>
-      </w:pPr>
-    </w:p>
-    <w:p>
-      <w:pPr>
-        <w:jc w:val="center"/>
-      </w:pPr>
+        <w:spacing w:line="480" w:lineRule="auto"/>
+        <w:rPr>
+          <w:sz w:val="24"/>
+          <w:szCs w:val="24"/>
+        </w:rPr>
+      </w:pPr>
+      <w:r>
+        <w:rPr>
+          <w:sz w:val="24"/>
+          <w:szCs w:val="24"/>
+        </w:rPr>
+        <w:lastRenderedPageBreak/>
+        <w:t>3.9 Use Case 9</w:t>
+      </w:r>
     </w:p>
     <w:p>
       <w:pPr>
@@ -3730,10 +4733,10 @@
         <w:tc>
           <w:tcPr>
             <w:tcW w:w="4675" w:type="dxa"/>
-          </w:tcPr>
-          <w:p>
-            <w:r>
-              <w:lastRenderedPageBreak/>
+            <w:shd w:val="clear" w:color="auto" w:fill="DBE5F1" w:themeFill="accent1" w:themeFillTint="33"/>
+          </w:tcPr>
+          <w:p>
+            <w:r>
               <w:t>Use case</w:t>
             </w:r>
           </w:p>
@@ -3753,6 +4756,7 @@
         <w:tc>
           <w:tcPr>
             <w:tcW w:w="4675" w:type="dxa"/>
+            <w:shd w:val="clear" w:color="auto" w:fill="DBE5F1" w:themeFill="accent1" w:themeFillTint="33"/>
           </w:tcPr>
           <w:p>
             <w:r>
@@ -3775,6 +4779,7 @@
         <w:tc>
           <w:tcPr>
             <w:tcW w:w="4675" w:type="dxa"/>
+            <w:shd w:val="clear" w:color="auto" w:fill="DBE5F1" w:themeFill="accent1" w:themeFillTint="33"/>
           </w:tcPr>
           <w:p>
             <w:r>
@@ -3797,6 +4802,7 @@
         <w:tc>
           <w:tcPr>
             <w:tcW w:w="4675" w:type="dxa"/>
+            <w:shd w:val="clear" w:color="auto" w:fill="DBE5F1" w:themeFill="accent1" w:themeFillTint="33"/>
           </w:tcPr>
           <w:p>
             <w:r>
@@ -3819,6 +4825,7 @@
         <w:tc>
           <w:tcPr>
             <w:tcW w:w="4675" w:type="dxa"/>
+            <w:shd w:val="clear" w:color="auto" w:fill="DBE5F1" w:themeFill="accent1" w:themeFillTint="33"/>
           </w:tcPr>
           <w:p>
             <w:r>
@@ -3841,6 +4848,7 @@
         <w:tc>
           <w:tcPr>
             <w:tcW w:w="4675" w:type="dxa"/>
+            <w:shd w:val="clear" w:color="auto" w:fill="DBE5F1" w:themeFill="accent1" w:themeFillTint="33"/>
           </w:tcPr>
           <w:p>
             <w:r>
@@ -3898,6 +4906,7 @@
         <w:tc>
           <w:tcPr>
             <w:tcW w:w="4675" w:type="dxa"/>
+            <w:shd w:val="clear" w:color="auto" w:fill="DBE5F1" w:themeFill="accent1" w:themeFillTint="33"/>
           </w:tcPr>
           <w:p>
             <w:r>
@@ -3963,6 +4972,7 @@
         <w:tc>
           <w:tcPr>
             <w:tcW w:w="4675" w:type="dxa"/>
+            <w:shd w:val="clear" w:color="auto" w:fill="DBE5F1" w:themeFill="accent1" w:themeFillTint="33"/>
           </w:tcPr>
           <w:p>
             <w:r>
@@ -4107,18 +5117,20 @@
     </w:p>
     <w:p>
       <w:pPr>
-        <w:jc w:val="center"/>
-      </w:pPr>
-    </w:p>
-    <w:p>
-      <w:pPr>
-        <w:jc w:val="center"/>
-      </w:pPr>
-    </w:p>
-    <w:p>
-      <w:pPr>
-        <w:jc w:val="center"/>
-      </w:pPr>
+        <w:spacing w:line="480" w:lineRule="auto"/>
+        <w:rPr>
+          <w:sz w:val="24"/>
+          <w:szCs w:val="24"/>
+        </w:rPr>
+      </w:pPr>
+      <w:r>
+        <w:rPr>
+          <w:sz w:val="24"/>
+          <w:szCs w:val="24"/>
+        </w:rPr>
+        <w:lastRenderedPageBreak/>
+        <w:t>3.10 Use Case 10</w:t>
+      </w:r>
     </w:p>
     <w:tbl>
       <w:tblPr>
@@ -4134,10 +5146,10 @@
         <w:tc>
           <w:tcPr>
             <w:tcW w:w="4675" w:type="dxa"/>
-          </w:tcPr>
-          <w:p>
-            <w:r>
-              <w:lastRenderedPageBreak/>
+            <w:shd w:val="clear" w:color="auto" w:fill="DBE5F1" w:themeFill="accent1" w:themeFillTint="33"/>
+          </w:tcPr>
+          <w:p>
+            <w:r>
               <w:t>Use case</w:t>
             </w:r>
           </w:p>
@@ -4157,6 +5169,7 @@
         <w:tc>
           <w:tcPr>
             <w:tcW w:w="4675" w:type="dxa"/>
+            <w:shd w:val="clear" w:color="auto" w:fill="DBE5F1" w:themeFill="accent1" w:themeFillTint="33"/>
           </w:tcPr>
           <w:p>
             <w:r>
@@ -4179,6 +5192,7 @@
         <w:tc>
           <w:tcPr>
             <w:tcW w:w="4675" w:type="dxa"/>
+            <w:shd w:val="clear" w:color="auto" w:fill="DBE5F1" w:themeFill="accent1" w:themeFillTint="33"/>
           </w:tcPr>
           <w:p>
             <w:r>
@@ -4201,6 +5215,7 @@
         <w:tc>
           <w:tcPr>
             <w:tcW w:w="4675" w:type="dxa"/>
+            <w:shd w:val="clear" w:color="auto" w:fill="DBE5F1" w:themeFill="accent1" w:themeFillTint="33"/>
           </w:tcPr>
           <w:p>
             <w:r>
@@ -4223,6 +5238,7 @@
         <w:tc>
           <w:tcPr>
             <w:tcW w:w="4675" w:type="dxa"/>
+            <w:shd w:val="clear" w:color="auto" w:fill="DBE5F1" w:themeFill="accent1" w:themeFillTint="33"/>
           </w:tcPr>
           <w:p>
             <w:r>
@@ -4245,6 +5261,7 @@
         <w:tc>
           <w:tcPr>
             <w:tcW w:w="4675" w:type="dxa"/>
+            <w:shd w:val="clear" w:color="auto" w:fill="DBE5F1" w:themeFill="accent1" w:themeFillTint="33"/>
           </w:tcPr>
           <w:p>
             <w:r>
@@ -4341,6 +5358,7 @@
         <w:tc>
           <w:tcPr>
             <w:tcW w:w="4675" w:type="dxa"/>
+            <w:shd w:val="clear" w:color="auto" w:fill="DBE5F1" w:themeFill="accent1" w:themeFillTint="33"/>
           </w:tcPr>
           <w:p>
             <w:r>
@@ -4406,6 +5424,7 @@
         <w:tc>
           <w:tcPr>
             <w:tcW w:w="4675" w:type="dxa"/>
+            <w:shd w:val="clear" w:color="auto" w:fill="DBE5F1" w:themeFill="accent1" w:themeFillTint="33"/>
           </w:tcPr>
           <w:p>
             <w:r>
@@ -4434,46 +5453,169 @@
       <w:pPr>
         <w:jc w:val="center"/>
       </w:pPr>
-      <w:bookmarkStart w:id="0" w:name="_GoBack"/>
-      <w:bookmarkEnd w:id="0"/>
       <w:r>
         <w:br w:type="page"/>
       </w:r>
     </w:p>
     <w:p>
       <w:pPr>
-        <w:jc w:val="center"/>
+        <w:spacing w:line="480" w:lineRule="auto"/>
+        <w:rPr>
+          <w:sz w:val="28"/>
+          <w:szCs w:val="28"/>
+        </w:rPr>
       </w:pPr>
       <w:r>
+        <w:rPr>
+          <w:sz w:val="28"/>
+          <w:szCs w:val="28"/>
+        </w:rPr>
         <w:lastRenderedPageBreak/>
+        <w:t xml:space="preserve">4.0 </w:t>
+      </w:r>
+      <w:r>
+        <w:rPr>
+          <w:sz w:val="28"/>
+          <w:szCs w:val="28"/>
+        </w:rPr>
         <w:t>Cross-referenced Diagrams</w:t>
       </w:r>
     </w:p>
     <w:p>
       <w:pPr>
-        <w:jc w:val="center"/>
+        <w:rPr>
+          <w:sz w:val="24"/>
+          <w:szCs w:val="24"/>
+        </w:rPr>
       </w:pPr>
       <w:r>
         <w:rPr>
-          <w:noProof/>
-          <w:lang w:val="en-CA"/>
-        </w:rPr>
+          <w:sz w:val="24"/>
+          <w:szCs w:val="24"/>
+        </w:rPr>
+        <w:t>4.1 Domain Model Diagram</w:t>
+      </w:r>
+    </w:p>
+    <w:p>
+      <w:pPr>
+        <w:jc w:val="center"/>
+      </w:pPr>
+      <w:r>
         <w:drawing>
-          <wp:inline distT="114300" distB="114300" distL="114300" distR="114300" wp14:anchorId="5FAE3CB9" wp14:editId="3A5C5FA5">
-            <wp:extent cx="5943600" cy="3289300"/>
-            <wp:effectExtent l="0" t="0" r="0" b="0"/>
-            <wp:docPr id="4" name="image4.png"/>
-            <wp:cNvGraphicFramePr/>
+          <wp:inline distT="0" distB="0" distL="0" distR="0" wp14:anchorId="663E5E23" wp14:editId="42756830">
+            <wp:extent cx="5943600" cy="3307080"/>
+            <wp:effectExtent l="0" t="0" r="0" b="7620"/>
+            <wp:docPr id="5" name="Picture 5"/>
+            <wp:cNvGraphicFramePr>
+              <a:graphicFrameLocks xmlns:a="http://schemas.openxmlformats.org/drawingml/2006/main" noChangeAspect="1"/>
+            </wp:cNvGraphicFramePr>
             <a:graphic xmlns:a="http://schemas.openxmlformats.org/drawingml/2006/main">
               <a:graphicData uri="http://schemas.openxmlformats.org/drawingml/2006/picture">
                 <pic:pic xmlns:pic="http://schemas.openxmlformats.org/drawingml/2006/picture">
                   <pic:nvPicPr>
-                    <pic:cNvPr id="0" name="image4.png"/>
-                    <pic:cNvPicPr preferRelativeResize="0"/>
+                    <pic:cNvPr id="1" name=""/>
+                    <pic:cNvPicPr/>
+                  </pic:nvPicPr>
+                  <pic:blipFill rotWithShape="1">
+                    <a:blip r:embed="rId8"/>
+                    <a:srcRect b="11247"/>
+                    <a:stretch/>
+                  </pic:blipFill>
+                  <pic:spPr bwMode="auto">
+                    <a:xfrm>
+                      <a:off x="0" y="0"/>
+                      <a:ext cx="5943600" cy="3307080"/>
+                    </a:xfrm>
+                    <a:prstGeom prst="rect">
+                      <a:avLst/>
+                    </a:prstGeom>
+                    <a:ln>
+                      <a:noFill/>
+                    </a:ln>
+                    <a:extLst>
+                      <a:ext uri="{53640926-AAD7-44D8-BBD7-CCE9431645EC}">
+                        <a14:shadowObscured xmlns:a14="http://schemas.microsoft.com/office/drawing/2010/main"/>
+                      </a:ext>
+                    </a:extLst>
+                  </pic:spPr>
+                </pic:pic>
+              </a:graphicData>
+            </a:graphic>
+          </wp:inline>
+        </w:drawing>
+      </w:r>
+    </w:p>
+    <w:p>
+      <w:pPr>
+        <w:jc w:val="center"/>
+        <w:rPr>
+          <w:highlight w:val="white"/>
+        </w:rPr>
+      </w:pPr>
+      <w:r>
+        <w:t>Fig</w:t>
+      </w:r>
+      <w:r>
+        <w:t xml:space="preserve">ure </w:t>
+      </w:r>
+      <w:r>
+        <w:t>2</w:t>
+      </w:r>
+      <w:r>
+        <w:t>:</w:t>
+      </w:r>
+      <w:r>
+        <w:t xml:space="preserve"> </w:t>
+      </w:r>
+      <w:r>
+        <w:rPr>
+          <w:highlight w:val="white"/>
+        </w:rPr>
+        <w:t xml:space="preserve">Domain model diagram </w:t>
+      </w:r>
+    </w:p>
+    <w:p>
+      <w:pPr>
+        <w:rPr>
+          <w:sz w:val="24"/>
+          <w:szCs w:val="24"/>
+          <w:highlight w:val="white"/>
+        </w:rPr>
+      </w:pPr>
+      <w:r>
+        <w:rPr>
+          <w:sz w:val="24"/>
+          <w:szCs w:val="24"/>
+          <w:highlight w:val="white"/>
+        </w:rPr>
+        <w:t>4.2 UML Class Diagram</w:t>
+      </w:r>
+    </w:p>
+    <w:p>
+      <w:pPr>
+        <w:jc w:val="center"/>
+        <w:rPr>
+          <w:highlight w:val="white"/>
+        </w:rPr>
+      </w:pPr>
+      <w:r>
+        <w:drawing>
+          <wp:inline distT="0" distB="0" distL="0" distR="0" wp14:anchorId="67C0738B" wp14:editId="6FABF819">
+            <wp:extent cx="5524312" cy="3672840"/>
+            <wp:effectExtent l="0" t="0" r="635" b="3810"/>
+            <wp:docPr id="6" name="Picture 6"/>
+            <wp:cNvGraphicFramePr>
+              <a:graphicFrameLocks xmlns:a="http://schemas.openxmlformats.org/drawingml/2006/main" noChangeAspect="1"/>
+            </wp:cNvGraphicFramePr>
+            <a:graphic xmlns:a="http://schemas.openxmlformats.org/drawingml/2006/main">
+              <a:graphicData uri="http://schemas.openxmlformats.org/drawingml/2006/picture">
+                <pic:pic xmlns:pic="http://schemas.openxmlformats.org/drawingml/2006/picture">
+                  <pic:nvPicPr>
+                    <pic:cNvPr id="1" name=""/>
+                    <pic:cNvPicPr/>
                   </pic:nvPicPr>
                   <pic:blipFill>
-                    <a:blip r:embed="rId8"/>
-                    <a:srcRect/>
+                    <a:blip r:embed="rId9"/>
                     <a:stretch>
                       <a:fillRect/>
                     </a:stretch>
@@ -4481,12 +5623,11 @@
                   <pic:spPr>
                     <a:xfrm>
                       <a:off x="0" y="0"/>
-                      <a:ext cx="5943600" cy="3289300"/>
+                      <a:ext cx="5545713" cy="3687068"/>
                     </a:xfrm>
                     <a:prstGeom prst="rect">
                       <a:avLst/>
                     </a:prstGeom>
-                    <a:ln/>
                   </pic:spPr>
                 </pic:pic>
               </a:graphicData>
@@ -4503,52 +5644,77 @@
         </w:rPr>
       </w:pPr>
       <w:r>
-        <w:t xml:space="preserve">Fig2. </w:t>
+        <w:rPr>
+          <w:highlight w:val="white"/>
+        </w:rPr>
+        <w:t>Fig</w:t>
       </w:r>
       <w:r>
         <w:rPr>
           <w:highlight w:val="white"/>
         </w:rPr>
-        <w:t xml:space="preserve">Domain model class diagram </w:t>
+        <w:t xml:space="preserve">ure </w:t>
       </w:r>
-    </w:p>
-    <w:p>
-      <w:pPr>
-        <w:jc w:val="center"/>
+      <w:r>
         <w:rPr>
           <w:highlight w:val="white"/>
         </w:rPr>
-      </w:pPr>
-    </w:p>
-    <w:p>
-      <w:pPr>
-        <w:jc w:val="center"/>
+        <w:t>3</w:t>
+      </w:r>
+      <w:r>
         <w:rPr>
           <w:highlight w:val="white"/>
         </w:rPr>
-      </w:pPr>
+        <w:t>:</w:t>
+      </w:r>
       <w:r>
         <w:rPr>
-          <w:noProof/>
           <w:highlight w:val="white"/>
-          <w:lang w:val="en-CA"/>
-        </w:rPr>
+        </w:rPr>
+        <w:t xml:space="preserve"> Class diagram</w:t>
+      </w:r>
+    </w:p>
+    <w:p>
+      <w:pPr>
+        <w:spacing w:line="480" w:lineRule="auto"/>
+        <w:rPr>
+          <w:sz w:val="24"/>
+          <w:szCs w:val="24"/>
+          <w:highlight w:val="white"/>
+        </w:rPr>
+      </w:pPr>
+      <w:r>
+        <w:rPr>
+          <w:sz w:val="24"/>
+          <w:szCs w:val="24"/>
+          <w:highlight w:val="white"/>
+        </w:rPr>
+        <w:lastRenderedPageBreak/>
+        <w:t>4.3 Sequence Diagram</w:t>
+      </w:r>
+    </w:p>
+    <w:p>
+      <w:pPr>
+        <w:jc w:val="center"/>
+      </w:pPr>
+      <w:r>
         <w:drawing>
-          <wp:inline distT="114300" distB="114300" distL="114300" distR="114300" wp14:anchorId="04CE2000" wp14:editId="72AE586B">
-            <wp:extent cx="5943600" cy="2565400"/>
-            <wp:effectExtent l="0" t="0" r="0" b="0"/>
-            <wp:docPr id="2" name="image3.png"/>
-            <wp:cNvGraphicFramePr/>
+          <wp:inline distT="0" distB="0" distL="0" distR="0" wp14:anchorId="20584639" wp14:editId="4E3EFABB">
+            <wp:extent cx="5943600" cy="3805555"/>
+            <wp:effectExtent l="0" t="0" r="0" b="4445"/>
+            <wp:docPr id="7" name="Picture 7"/>
+            <wp:cNvGraphicFramePr>
+              <a:graphicFrameLocks xmlns:a="http://schemas.openxmlformats.org/drawingml/2006/main" noChangeAspect="1"/>
+            </wp:cNvGraphicFramePr>
             <a:graphic xmlns:a="http://schemas.openxmlformats.org/drawingml/2006/main">
               <a:graphicData uri="http://schemas.openxmlformats.org/drawingml/2006/picture">
                 <pic:pic xmlns:pic="http://schemas.openxmlformats.org/drawingml/2006/picture">
                   <pic:nvPicPr>
-                    <pic:cNvPr id="0" name="image3.png"/>
-                    <pic:cNvPicPr preferRelativeResize="0"/>
+                    <pic:cNvPr id="1" name=""/>
+                    <pic:cNvPicPr/>
                   </pic:nvPicPr>
                   <pic:blipFill>
-                    <a:blip r:embed="rId9"/>
-                    <a:srcRect/>
+                    <a:blip r:embed="rId10"/>
                     <a:stretch>
                       <a:fillRect/>
                     </a:stretch>
@@ -4556,12 +5722,11 @@
                   <pic:spPr>
                     <a:xfrm>
                       <a:off x="0" y="0"/>
-                      <a:ext cx="5943600" cy="2565400"/>
+                      <a:ext cx="5943600" cy="3805555"/>
                     </a:xfrm>
                     <a:prstGeom prst="rect">
                       <a:avLst/>
                     </a:prstGeom>
-                    <a:ln/>
                   </pic:spPr>
                 </pic:pic>
               </a:graphicData>
@@ -4573,70 +5738,21 @@
     <w:p>
       <w:pPr>
         <w:jc w:val="center"/>
-        <w:rPr>
-          <w:highlight w:val="white"/>
-        </w:rPr>
       </w:pPr>
       <w:r>
-        <w:rPr>
-          <w:highlight w:val="white"/>
-        </w:rPr>
-        <w:t>Fig3. Class diagram</w:t>
+        <w:t>Fig</w:t>
       </w:r>
-    </w:p>
-    <w:p>
-      <w:pPr>
-        <w:jc w:val="center"/>
-      </w:pPr>
       <w:r>
-        <w:rPr>
-          <w:noProof/>
-          <w:lang w:val="en-CA"/>
-        </w:rPr>
-        <w:lastRenderedPageBreak/>
-        <w:drawing>
-          <wp:inline distT="114300" distB="114300" distL="114300" distR="114300" wp14:anchorId="2582F875" wp14:editId="2C827673">
-            <wp:extent cx="5943600" cy="3683000"/>
-            <wp:effectExtent l="0" t="0" r="0" b="0"/>
-            <wp:docPr id="3" name="image2.png"/>
-            <wp:cNvGraphicFramePr/>
-            <a:graphic xmlns:a="http://schemas.openxmlformats.org/drawingml/2006/main">
-              <a:graphicData uri="http://schemas.openxmlformats.org/drawingml/2006/picture">
-                <pic:pic xmlns:pic="http://schemas.openxmlformats.org/drawingml/2006/picture">
-                  <pic:nvPicPr>
-                    <pic:cNvPr id="0" name="image2.png"/>
-                    <pic:cNvPicPr preferRelativeResize="0"/>
-                  </pic:nvPicPr>
-                  <pic:blipFill>
-                    <a:blip r:embed="rId10"/>
-                    <a:srcRect/>
-                    <a:stretch>
-                      <a:fillRect/>
-                    </a:stretch>
-                  </pic:blipFill>
-                  <pic:spPr>
-                    <a:xfrm>
-                      <a:off x="0" y="0"/>
-                      <a:ext cx="5943600" cy="3683000"/>
-                    </a:xfrm>
-                    <a:prstGeom prst="rect">
-                      <a:avLst/>
-                    </a:prstGeom>
-                    <a:ln/>
-                  </pic:spPr>
-                </pic:pic>
-              </a:graphicData>
-            </a:graphic>
-          </wp:inline>
-        </w:drawing>
+        <w:t xml:space="preserve">ure </w:t>
       </w:r>
-    </w:p>
-    <w:p>
-      <w:pPr>
-        <w:jc w:val="center"/>
-      </w:pPr>
       <w:r>
-        <w:t xml:space="preserve">Fig4. </w:t>
+        <w:t>4</w:t>
+      </w:r>
+      <w:r>
+        <w:t>:</w:t>
+      </w:r>
+      <w:r>
+        <w:t xml:space="preserve"> </w:t>
       </w:r>
       <w:r>
         <w:rPr>
@@ -4651,15 +5767,17 @@
       <w:headerReference w:type="default" r:id="rId11"/>
       <w:pgSz w:w="12240" w:h="15840"/>
       <w:pgMar w:top="1440" w:right="1440" w:bottom="1440" w:left="1440" w:header="720" w:footer="720" w:gutter="0"/>
-      <w:pgNumType w:start="1"/>
+      <w:pgNumType w:start="0"/>
       <w:cols w:space="720"/>
+      <w:titlePg/>
+      <w:docGrid w:linePitch="299"/>
     </w:sectPr>
   </w:body>
 </w:document>
 </file>
 
 <file path=word/endnotes.xml><?xml version="1.0" encoding="utf-8"?>
-<w:endnotes xmlns:wpc="http://schemas.microsoft.com/office/word/2010/wordprocessingCanvas" xmlns:cx="http://schemas.microsoft.com/office/drawing/2014/chartex" xmlns:mc="http://schemas.openxmlformats.org/markup-compatibility/2006" xmlns:o="urn:schemas-microsoft-com:office:office" xmlns:r="http://schemas.openxmlformats.org/officeDocument/2006/relationships" xmlns:m="http://schemas.openxmlformats.org/officeDocument/2006/math" xmlns:v="urn:schemas-microsoft-com:vml" xmlns:wp14="http://schemas.microsoft.com/office/word/2010/wordprocessingDrawing" xmlns:wp="http://schemas.openxmlformats.org/drawingml/2006/wordprocessingDrawing" xmlns:w10="urn:schemas-microsoft-com:office:word" xmlns:w="http://schemas.openxmlformats.org/wordprocessingml/2006/main" xmlns:w14="http://schemas.microsoft.com/office/word/2010/wordml" xmlns:w15="http://schemas.microsoft.com/office/word/2012/wordml" xmlns:w16se="http://schemas.microsoft.com/office/word/2015/wordml/symex" xmlns:wpg="http://schemas.microsoft.com/office/word/2010/wordprocessingGroup" xmlns:wpi="http://schemas.microsoft.com/office/word/2010/wordprocessingInk" xmlns:wne="http://schemas.microsoft.com/office/word/2006/wordml" xmlns:wps="http://schemas.microsoft.com/office/word/2010/wordprocessingShape" mc:Ignorable="w14 w15 w16se wp14">
+<w:endnotes xmlns:wpc="http://schemas.microsoft.com/office/word/2010/wordprocessingCanvas" xmlns:cx="http://schemas.microsoft.com/office/drawing/2014/chartex" xmlns:cx1="http://schemas.microsoft.com/office/drawing/2015/9/8/chartex" xmlns:cx2="http://schemas.microsoft.com/office/drawing/2015/10/21/chartex" xmlns:cx3="http://schemas.microsoft.com/office/drawing/2016/5/9/chartex" xmlns:cx4="http://schemas.microsoft.com/office/drawing/2016/5/10/chartex" xmlns:cx5="http://schemas.microsoft.com/office/drawing/2016/5/11/chartex" xmlns:cx6="http://schemas.microsoft.com/office/drawing/2016/5/12/chartex" xmlns:cx7="http://schemas.microsoft.com/office/drawing/2016/5/13/chartex" xmlns:cx8="http://schemas.microsoft.com/office/drawing/2016/5/14/chartex" xmlns:mc="http://schemas.openxmlformats.org/markup-compatibility/2006" xmlns:aink="http://schemas.microsoft.com/office/drawing/2016/ink" xmlns:am3d="http://schemas.microsoft.com/office/drawing/2017/model3d" xmlns:o="urn:schemas-microsoft-com:office:office" xmlns:r="http://schemas.openxmlformats.org/officeDocument/2006/relationships" xmlns:m="http://schemas.openxmlformats.org/officeDocument/2006/math" xmlns:v="urn:schemas-microsoft-com:vml" xmlns:wp14="http://schemas.microsoft.com/office/word/2010/wordprocessingDrawing" xmlns:wp="http://schemas.openxmlformats.org/drawingml/2006/wordprocessingDrawing" xmlns:w10="urn:schemas-microsoft-com:office:word" xmlns:w="http://schemas.openxmlformats.org/wordprocessingml/2006/main" xmlns:w14="http://schemas.microsoft.com/office/word/2010/wordml" xmlns:w15="http://schemas.microsoft.com/office/word/2012/wordml" xmlns:w16cex="http://schemas.microsoft.com/office/word/2018/wordml/cex" xmlns:w16cid="http://schemas.microsoft.com/office/word/2016/wordml/cid" xmlns:w16="http://schemas.microsoft.com/office/word/2018/wordml" xmlns:w16se="http://schemas.microsoft.com/office/word/2015/wordml/symex" xmlns:wpg="http://schemas.microsoft.com/office/word/2010/wordprocessingGroup" xmlns:wpi="http://schemas.microsoft.com/office/word/2010/wordprocessingInk" xmlns:wne="http://schemas.microsoft.com/office/word/2006/wordml" xmlns:wps="http://schemas.microsoft.com/office/word/2010/wordprocessingShape" mc:Ignorable="w14 w15 w16se w16cid w16 w16cex wp14">
   <w:endnote w:type="separator" w:id="-1">
     <w:p>
       <w:pPr>
@@ -4684,7 +5802,7 @@
 </file>
 
 <file path=word/footnotes.xml><?xml version="1.0" encoding="utf-8"?>
-<w:footnotes xmlns:wpc="http://schemas.microsoft.com/office/word/2010/wordprocessingCanvas" xmlns:cx="http://schemas.microsoft.com/office/drawing/2014/chartex" xmlns:mc="http://schemas.openxmlformats.org/markup-compatibility/2006" xmlns:o="urn:schemas-microsoft-com:office:office" xmlns:r="http://schemas.openxmlformats.org/officeDocument/2006/relationships" xmlns:m="http://schemas.openxmlformats.org/officeDocument/2006/math" xmlns:v="urn:schemas-microsoft-com:vml" xmlns:wp14="http://schemas.microsoft.com/office/word/2010/wordprocessingDrawing" xmlns:wp="http://schemas.openxmlformats.org/drawingml/2006/wordprocessingDrawing" xmlns:w10="urn:schemas-microsoft-com:office:word" xmlns:w="http://schemas.openxmlformats.org/wordprocessingml/2006/main" xmlns:w14="http://schemas.microsoft.com/office/word/2010/wordml" xmlns:w15="http://schemas.microsoft.com/office/word/2012/wordml" xmlns:w16se="http://schemas.microsoft.com/office/word/2015/wordml/symex" xmlns:wpg="http://schemas.microsoft.com/office/word/2010/wordprocessingGroup" xmlns:wpi="http://schemas.microsoft.com/office/word/2010/wordprocessingInk" xmlns:wne="http://schemas.microsoft.com/office/word/2006/wordml" xmlns:wps="http://schemas.microsoft.com/office/word/2010/wordprocessingShape" mc:Ignorable="w14 w15 w16se wp14">
+<w:footnotes xmlns:wpc="http://schemas.microsoft.com/office/word/2010/wordprocessingCanvas" xmlns:cx="http://schemas.microsoft.com/office/drawing/2014/chartex" xmlns:cx1="http://schemas.microsoft.com/office/drawing/2015/9/8/chartex" xmlns:cx2="http://schemas.microsoft.com/office/drawing/2015/10/21/chartex" xmlns:cx3="http://schemas.microsoft.com/office/drawing/2016/5/9/chartex" xmlns:cx4="http://schemas.microsoft.com/office/drawing/2016/5/10/chartex" xmlns:cx5="http://schemas.microsoft.com/office/drawing/2016/5/11/chartex" xmlns:cx6="http://schemas.microsoft.com/office/drawing/2016/5/12/chartex" xmlns:cx7="http://schemas.microsoft.com/office/drawing/2016/5/13/chartex" xmlns:cx8="http://schemas.microsoft.com/office/drawing/2016/5/14/chartex" xmlns:mc="http://schemas.openxmlformats.org/markup-compatibility/2006" xmlns:aink="http://schemas.microsoft.com/office/drawing/2016/ink" xmlns:am3d="http://schemas.microsoft.com/office/drawing/2017/model3d" xmlns:o="urn:schemas-microsoft-com:office:office" xmlns:r="http://schemas.openxmlformats.org/officeDocument/2006/relationships" xmlns:m="http://schemas.openxmlformats.org/officeDocument/2006/math" xmlns:v="urn:schemas-microsoft-com:vml" xmlns:wp14="http://schemas.microsoft.com/office/word/2010/wordprocessingDrawing" xmlns:wp="http://schemas.openxmlformats.org/drawingml/2006/wordprocessingDrawing" xmlns:w10="urn:schemas-microsoft-com:office:word" xmlns:w="http://schemas.openxmlformats.org/wordprocessingml/2006/main" xmlns:w14="http://schemas.microsoft.com/office/word/2010/wordml" xmlns:w15="http://schemas.microsoft.com/office/word/2012/wordml" xmlns:w16cex="http://schemas.microsoft.com/office/word/2018/wordml/cex" xmlns:w16cid="http://schemas.microsoft.com/office/word/2016/wordml/cid" xmlns:w16="http://schemas.microsoft.com/office/word/2018/wordml" xmlns:w16se="http://schemas.microsoft.com/office/word/2015/wordml/symex" xmlns:wpg="http://schemas.microsoft.com/office/word/2010/wordprocessingGroup" xmlns:wpi="http://schemas.microsoft.com/office/word/2010/wordprocessingInk" xmlns:wne="http://schemas.microsoft.com/office/word/2006/wordml" xmlns:wps="http://schemas.microsoft.com/office/word/2010/wordprocessingShape" mc:Ignorable="w14 w15 w16se w16cid w16 w16cex wp14">
   <w:footnote w:type="separator" w:id="-1">
     <w:p>
       <w:pPr>
@@ -4709,13 +5827,82 @@
 </file>
 
 <file path=word/header1.xml><?xml version="1.0" encoding="utf-8"?>
-<w:hdr xmlns:wpc="http://schemas.microsoft.com/office/word/2010/wordprocessingCanvas" xmlns:cx="http://schemas.microsoft.com/office/drawing/2014/chartex" xmlns:mc="http://schemas.openxmlformats.org/markup-compatibility/2006" xmlns:o="urn:schemas-microsoft-com:office:office" xmlns:r="http://schemas.openxmlformats.org/officeDocument/2006/relationships" xmlns:m="http://schemas.openxmlformats.org/officeDocument/2006/math" xmlns:v="urn:schemas-microsoft-com:vml" xmlns:wp14="http://schemas.microsoft.com/office/word/2010/wordprocessingDrawing" xmlns:wp="http://schemas.openxmlformats.org/drawingml/2006/wordprocessingDrawing" xmlns:w10="urn:schemas-microsoft-com:office:word" xmlns:w="http://schemas.openxmlformats.org/wordprocessingml/2006/main" xmlns:w14="http://schemas.microsoft.com/office/word/2010/wordml" xmlns:w15="http://schemas.microsoft.com/office/word/2012/wordml" xmlns:w16se="http://schemas.microsoft.com/office/word/2015/wordml/symex" xmlns:wpg="http://schemas.microsoft.com/office/word/2010/wordprocessingGroup" xmlns:wpi="http://schemas.microsoft.com/office/word/2010/wordprocessingInk" xmlns:wne="http://schemas.microsoft.com/office/word/2006/wordml" xmlns:wps="http://schemas.microsoft.com/office/word/2010/wordprocessingShape" mc:Ignorable="w14 w15 w16se wp14">
-  <w:p/>
+<w:hdr xmlns:wpc="http://schemas.microsoft.com/office/word/2010/wordprocessingCanvas" xmlns:cx="http://schemas.microsoft.com/office/drawing/2014/chartex" xmlns:cx1="http://schemas.microsoft.com/office/drawing/2015/9/8/chartex" xmlns:cx2="http://schemas.microsoft.com/office/drawing/2015/10/21/chartex" xmlns:cx3="http://schemas.microsoft.com/office/drawing/2016/5/9/chartex" xmlns:cx4="http://schemas.microsoft.com/office/drawing/2016/5/10/chartex" xmlns:cx5="http://schemas.microsoft.com/office/drawing/2016/5/11/chartex" xmlns:cx6="http://schemas.microsoft.com/office/drawing/2016/5/12/chartex" xmlns:cx7="http://schemas.microsoft.com/office/drawing/2016/5/13/chartex" xmlns:cx8="http://schemas.microsoft.com/office/drawing/2016/5/14/chartex" xmlns:mc="http://schemas.openxmlformats.org/markup-compatibility/2006" xmlns:aink="http://schemas.microsoft.com/office/drawing/2016/ink" xmlns:am3d="http://schemas.microsoft.com/office/drawing/2017/model3d" xmlns:o="urn:schemas-microsoft-com:office:office" xmlns:r="http://schemas.openxmlformats.org/officeDocument/2006/relationships" xmlns:m="http://schemas.openxmlformats.org/officeDocument/2006/math" xmlns:v="urn:schemas-microsoft-com:vml" xmlns:wp14="http://schemas.microsoft.com/office/word/2010/wordprocessingDrawing" xmlns:wp="http://schemas.openxmlformats.org/drawingml/2006/wordprocessingDrawing" xmlns:w10="urn:schemas-microsoft-com:office:word" xmlns:w="http://schemas.openxmlformats.org/wordprocessingml/2006/main" xmlns:w14="http://schemas.microsoft.com/office/word/2010/wordml" xmlns:w15="http://schemas.microsoft.com/office/word/2012/wordml" xmlns:w16cex="http://schemas.microsoft.com/office/word/2018/wordml/cex" xmlns:w16cid="http://schemas.microsoft.com/office/word/2016/wordml/cid" xmlns:w16="http://schemas.microsoft.com/office/word/2018/wordml" xmlns:w16se="http://schemas.microsoft.com/office/word/2015/wordml/symex" xmlns:wpg="http://schemas.microsoft.com/office/word/2010/wordprocessingGroup" xmlns:wpi="http://schemas.microsoft.com/office/word/2010/wordprocessingInk" xmlns:wne="http://schemas.microsoft.com/office/word/2006/wordml" xmlns:wps="http://schemas.microsoft.com/office/word/2010/wordprocessingShape" mc:Ignorable="w14 w15 w16se w16cid w16 w16cex wp14">
+  <w:sdt>
+    <w:sdtPr>
+      <w:id w:val="-1434661970"/>
+      <w:docPartObj>
+        <w:docPartGallery w:val="Page Numbers (Top of Page)"/>
+        <w:docPartUnique/>
+      </w:docPartObj>
+    </w:sdtPr>
+    <w:sdtEndPr>
+      <w:rPr>
+        <w:noProof/>
+        <w:sz w:val="20"/>
+        <w:szCs w:val="20"/>
+      </w:rPr>
+    </w:sdtEndPr>
+    <w:sdtContent>
+      <w:p>
+        <w:pPr>
+          <w:pStyle w:val="Header"/>
+          <w:jc w:val="right"/>
+          <w:rPr>
+            <w:sz w:val="20"/>
+            <w:szCs w:val="20"/>
+          </w:rPr>
+        </w:pPr>
+        <w:r>
+          <w:rPr>
+            <w:sz w:val="20"/>
+            <w:szCs w:val="20"/>
+          </w:rPr>
+          <w:fldChar w:fldCharType="begin"/>
+        </w:r>
+        <w:r>
+          <w:rPr>
+            <w:sz w:val="20"/>
+            <w:szCs w:val="20"/>
+          </w:rPr>
+          <w:instrText xml:space="preserve"> PAGE   \* MERGEFORMAT </w:instrText>
+        </w:r>
+        <w:r>
+          <w:rPr>
+            <w:sz w:val="20"/>
+            <w:szCs w:val="20"/>
+          </w:rPr>
+          <w:fldChar w:fldCharType="separate"/>
+        </w:r>
+        <w:r>
+          <w:rPr>
+            <w:noProof/>
+            <w:sz w:val="20"/>
+            <w:szCs w:val="20"/>
+          </w:rPr>
+          <w:t>2</w:t>
+        </w:r>
+        <w:r>
+          <w:rPr>
+            <w:noProof/>
+            <w:sz w:val="20"/>
+            <w:szCs w:val="20"/>
+          </w:rPr>
+          <w:fldChar w:fldCharType="end"/>
+        </w:r>
+      </w:p>
+    </w:sdtContent>
+  </w:sdt>
+  <w:p>
+    <w:pPr>
+      <w:pStyle w:val="Header"/>
+    </w:pPr>
+  </w:p>
 </w:hdr>
 </file>
 
 <file path=word/numbering.xml><?xml version="1.0" encoding="utf-8"?>
-<w:numbering xmlns:wpc="http://schemas.microsoft.com/office/word/2010/wordprocessingCanvas" xmlns:cx="http://schemas.microsoft.com/office/drawing/2014/chartex" xmlns:mc="http://schemas.openxmlformats.org/markup-compatibility/2006" xmlns:o="urn:schemas-microsoft-com:office:office" xmlns:r="http://schemas.openxmlformats.org/officeDocument/2006/relationships" xmlns:m="http://schemas.openxmlformats.org/officeDocument/2006/math" xmlns:v="urn:schemas-microsoft-com:vml" xmlns:wp14="http://schemas.microsoft.com/office/word/2010/wordprocessingDrawing" xmlns:wp="http://schemas.openxmlformats.org/drawingml/2006/wordprocessingDrawing" xmlns:w10="urn:schemas-microsoft-com:office:word" xmlns:w="http://schemas.openxmlformats.org/wordprocessingml/2006/main" xmlns:w14="http://schemas.microsoft.com/office/word/2010/wordml" xmlns:w15="http://schemas.microsoft.com/office/word/2012/wordml" xmlns:w16se="http://schemas.microsoft.com/office/word/2015/wordml/symex" xmlns:wpg="http://schemas.microsoft.com/office/word/2010/wordprocessingGroup" xmlns:wpi="http://schemas.microsoft.com/office/word/2010/wordprocessingInk" xmlns:wne="http://schemas.microsoft.com/office/word/2006/wordml" xmlns:wps="http://schemas.microsoft.com/office/word/2010/wordprocessingShape" mc:Ignorable="w14 w15 w16se wp14">
+<w:numbering xmlns:wpc="http://schemas.microsoft.com/office/word/2010/wordprocessingCanvas" xmlns:cx="http://schemas.microsoft.com/office/drawing/2014/chartex" xmlns:cx1="http://schemas.microsoft.com/office/drawing/2015/9/8/chartex" xmlns:cx2="http://schemas.microsoft.com/office/drawing/2015/10/21/chartex" xmlns:cx3="http://schemas.microsoft.com/office/drawing/2016/5/9/chartex" xmlns:cx4="http://schemas.microsoft.com/office/drawing/2016/5/10/chartex" xmlns:cx5="http://schemas.microsoft.com/office/drawing/2016/5/11/chartex" xmlns:cx6="http://schemas.microsoft.com/office/drawing/2016/5/12/chartex" xmlns:cx7="http://schemas.microsoft.com/office/drawing/2016/5/13/chartex" xmlns:cx8="http://schemas.microsoft.com/office/drawing/2016/5/14/chartex" xmlns:mc="http://schemas.openxmlformats.org/markup-compatibility/2006" xmlns:aink="http://schemas.microsoft.com/office/drawing/2016/ink" xmlns:am3d="http://schemas.microsoft.com/office/drawing/2017/model3d" xmlns:o="urn:schemas-microsoft-com:office:office" xmlns:r="http://schemas.openxmlformats.org/officeDocument/2006/relationships" xmlns:m="http://schemas.openxmlformats.org/officeDocument/2006/math" xmlns:v="urn:schemas-microsoft-com:vml" xmlns:wp14="http://schemas.microsoft.com/office/word/2010/wordprocessingDrawing" xmlns:wp="http://schemas.openxmlformats.org/drawingml/2006/wordprocessingDrawing" xmlns:w10="urn:schemas-microsoft-com:office:word" xmlns:w="http://schemas.openxmlformats.org/wordprocessingml/2006/main" xmlns:w14="http://schemas.microsoft.com/office/word/2010/wordml" xmlns:w15="http://schemas.microsoft.com/office/word/2012/wordml" xmlns:w16cex="http://schemas.microsoft.com/office/word/2018/wordml/cex" xmlns:w16cid="http://schemas.microsoft.com/office/word/2016/wordml/cid" xmlns:w16="http://schemas.microsoft.com/office/word/2018/wordml" xmlns:w16se="http://schemas.microsoft.com/office/word/2015/wordml/symex" xmlns:wpg="http://schemas.microsoft.com/office/word/2010/wordprocessingGroup" xmlns:wpi="http://schemas.microsoft.com/office/word/2010/wordprocessingInk" xmlns:wne="http://schemas.microsoft.com/office/word/2006/wordml" xmlns:wps="http://schemas.microsoft.com/office/word/2010/wordprocessingShape" mc:Ignorable="w14 w15 w16se w16cid w16 w16cex wp14">
   <w:abstractNum w:abstractNumId="0" w15:restartNumberingAfterBreak="0">
     <w:nsid w:val="00FB54C0"/>
     <w:multiLevelType w:val="multilevel"/>
@@ -7725,7 +8912,7 @@
 </file>
 
 <file path=word/styles.xml><?xml version="1.0" encoding="utf-8"?>
-<w:styles xmlns:mc="http://schemas.openxmlformats.org/markup-compatibility/2006" xmlns:r="http://schemas.openxmlformats.org/officeDocument/2006/relationships" xmlns:w="http://schemas.openxmlformats.org/wordprocessingml/2006/main" xmlns:w14="http://schemas.microsoft.com/office/word/2010/wordml" xmlns:w15="http://schemas.microsoft.com/office/word/2012/wordml" xmlns:w16se="http://schemas.microsoft.com/office/word/2015/wordml/symex" mc:Ignorable="w14 w15 w16se">
+<w:styles xmlns:mc="http://schemas.openxmlformats.org/markup-compatibility/2006" xmlns:r="http://schemas.openxmlformats.org/officeDocument/2006/relationships" xmlns:w="http://schemas.openxmlformats.org/wordprocessingml/2006/main" xmlns:w14="http://schemas.microsoft.com/office/word/2010/wordml" xmlns:w15="http://schemas.microsoft.com/office/word/2012/wordml" xmlns:w16cex="http://schemas.microsoft.com/office/word/2018/wordml/cex" xmlns:w16cid="http://schemas.microsoft.com/office/word/2016/wordml/cid" xmlns:w16="http://schemas.microsoft.com/office/word/2018/wordml" xmlns:w16se="http://schemas.microsoft.com/office/word/2015/wordml/symex" mc:Ignorable="w14 w15 w16se w16cid w16 w16cex">
   <w:docDefaults>
     <w:rPrDefault>
       <w:rPr>
@@ -7741,7 +8928,7 @@
       </w:pPr>
     </w:pPrDefault>
   </w:docDefaults>
-  <w:latentStyles w:defLockedState="0" w:defUIPriority="99" w:defSemiHidden="0" w:defUnhideWhenUsed="0" w:defQFormat="0" w:count="371">
+  <w:latentStyles w:defLockedState="0" w:defUIPriority="99" w:defSemiHidden="0" w:defUnhideWhenUsed="0" w:defQFormat="0" w:count="376">
     <w:lsdException w:name="Normal" w:uiPriority="0" w:qFormat="1"/>
     <w:lsdException w:name="heading 1" w:uiPriority="9" w:qFormat="1"/>
     <w:lsdException w:name="heading 2" w:semiHidden="1" w:uiPriority="9" w:unhideWhenUsed="1" w:qFormat="1"/>
@@ -7847,7 +9034,6 @@
     <w:lsdException w:name="HTML Sample" w:semiHidden="1" w:unhideWhenUsed="1"/>
     <w:lsdException w:name="HTML Typewriter" w:semiHidden="1" w:unhideWhenUsed="1"/>
     <w:lsdException w:name="HTML Variable" w:semiHidden="1" w:unhideWhenUsed="1"/>
-    <w:lsdException w:name="Normal Table" w:semiHidden="1" w:unhideWhenUsed="1"/>
     <w:lsdException w:name="annotation subject" w:semiHidden="1" w:unhideWhenUsed="1"/>
     <w:lsdException w:name="No List" w:semiHidden="1" w:unhideWhenUsed="1"/>
     <w:lsdException w:name="Outline List 1" w:semiHidden="1" w:unhideWhenUsed="1"/>
@@ -7890,11 +9076,8 @@
     <w:lsdException w:name="Table Contemporary" w:semiHidden="1" w:unhideWhenUsed="1"/>
     <w:lsdException w:name="Table Elegant" w:semiHidden="1" w:unhideWhenUsed="1"/>
     <w:lsdException w:name="Table Professional" w:semiHidden="1" w:unhideWhenUsed="1"/>
-    <w:lsdException w:name="Table Subtle 1" w:semiHidden="1" w:unhideWhenUsed="1"/>
     <w:lsdException w:name="Table Subtle 2" w:semiHidden="1" w:unhideWhenUsed="1"/>
     <w:lsdException w:name="Table Web 1" w:semiHidden="1" w:unhideWhenUsed="1"/>
-    <w:lsdException w:name="Table Web 2" w:semiHidden="1" w:unhideWhenUsed="1"/>
-    <w:lsdException w:name="Table Web 3" w:semiHidden="1" w:unhideWhenUsed="1"/>
     <w:lsdException w:name="Balloon Text" w:semiHidden="1" w:unhideWhenUsed="1"/>
     <w:lsdException w:name="Table Grid" w:uiPriority="39"/>
     <w:lsdException w:name="Table Theme" w:semiHidden="1" w:unhideWhenUsed="1"/>
@@ -8113,6 +9296,11 @@
     <w:lsdException w:name="List Table 5 Dark Accent 6" w:uiPriority="50"/>
     <w:lsdException w:name="List Table 6 Colorful Accent 6" w:uiPriority="51"/>
     <w:lsdException w:name="List Table 7 Colorful Accent 6" w:uiPriority="52"/>
+    <w:lsdException w:name="Mention" w:semiHidden="1" w:unhideWhenUsed="1"/>
+    <w:lsdException w:name="Smart Hyperlink" w:semiHidden="1" w:unhideWhenUsed="1"/>
+    <w:lsdException w:name="Hashtag" w:semiHidden="1" w:unhideWhenUsed="1"/>
+    <w:lsdException w:name="Unresolved Mention" w:semiHidden="1" w:unhideWhenUsed="1"/>
+    <w:lsdException w:name="Smart Link" w:semiHidden="1" w:unhideWhenUsed="1"/>
   </w:latentStyles>
   <w:style w:type="paragraph" w:default="1" w:styleId="Normal">
     <w:name w:val="Normal"/>
@@ -8348,6 +9536,50 @@
       <w:szCs w:val="24"/>
       <w:lang w:val="en-CA"/>
     </w:rPr>
+  </w:style>
+  <w:style w:type="paragraph" w:styleId="Header">
+    <w:name w:val="header"/>
+    <w:basedOn w:val="Normal"/>
+    <w:link w:val="HeaderChar"/>
+    <w:uiPriority w:val="99"/>
+    <w:unhideWhenUsed/>
+    <w:rsid w:val="00AC6E63"/>
+    <w:pPr>
+      <w:tabs>
+        <w:tab w:val="center" w:pos="4680"/>
+        <w:tab w:val="right" w:pos="9360"/>
+      </w:tabs>
+      <w:spacing w:line="240" w:lineRule="auto"/>
+    </w:pPr>
+  </w:style>
+  <w:style w:type="character" w:customStyle="1" w:styleId="HeaderChar">
+    <w:name w:val="Header Char"/>
+    <w:basedOn w:val="DefaultParagraphFont"/>
+    <w:link w:val="Header"/>
+    <w:uiPriority w:val="99"/>
+    <w:rsid w:val="00AC6E63"/>
+  </w:style>
+  <w:style w:type="paragraph" w:styleId="Footer">
+    <w:name w:val="footer"/>
+    <w:basedOn w:val="Normal"/>
+    <w:link w:val="FooterChar"/>
+    <w:uiPriority w:val="99"/>
+    <w:unhideWhenUsed/>
+    <w:rsid w:val="00AC6E63"/>
+    <w:pPr>
+      <w:tabs>
+        <w:tab w:val="center" w:pos="4680"/>
+        <w:tab w:val="right" w:pos="9360"/>
+      </w:tabs>
+      <w:spacing w:line="240" w:lineRule="auto"/>
+    </w:pPr>
+  </w:style>
+  <w:style w:type="character" w:customStyle="1" w:styleId="FooterChar">
+    <w:name w:val="Footer Char"/>
+    <w:basedOn w:val="DefaultParagraphFont"/>
+    <w:link w:val="Footer"/>
+    <w:uiPriority w:val="99"/>
+    <w:rsid w:val="00AC6E63"/>
   </w:style>
 </w:styles>
 </file>

</xml_diff>

<commit_message>
updated Report for submission
</commit_message>
<xml_diff>
--- a/documentation/REPORT DOCUMENT.docx
+++ b/documentation/REPORT DOCUMENT.docx
@@ -172,31 +172,7 @@
           <w:sz w:val="24"/>
           <w:szCs w:val="24"/>
         </w:rPr>
-        <w:t xml:space="preserve"> HC </w:t>
-      </w:r>
-    </w:p>
-    <w:p>
-      <w:pPr>
-        <w:jc w:val="center"/>
-        <w:rPr>
-          <w:sz w:val="24"/>
-          <w:szCs w:val="24"/>
-        </w:rPr>
-      </w:pPr>
-      <w:r>
-        <w:rPr>
-          <w:sz w:val="24"/>
-          <w:szCs w:val="24"/>
-        </w:rPr>
-        <w:t xml:space="preserve">Julien Fadel </w:t>
-      </w:r>
-      <w:r>
-        <w:rPr>
-          <w:color w:val="000000"/>
-          <w:sz w:val="24"/>
-          <w:szCs w:val="24"/>
-        </w:rPr>
-        <w:t>40002473 section H</w:t>
+        <w:t xml:space="preserve"> HC</w:t>
       </w:r>
     </w:p>
     <w:p>
@@ -5501,6 +5477,9 @@
         <w:jc w:val="center"/>
       </w:pPr>
       <w:r>
+        <w:rPr>
+          <w:noProof/>
+        </w:rPr>
         <w:drawing>
           <wp:inline distT="0" distB="0" distL="0" distR="0" wp14:anchorId="663E5E23" wp14:editId="42756830">
             <wp:extent cx="5943600" cy="3307080"/>
@@ -5599,6 +5578,9 @@
         </w:rPr>
       </w:pPr>
       <w:r>
+        <w:rPr>
+          <w:noProof/>
+        </w:rPr>
         <w:drawing>
           <wp:inline distT="0" distB="0" distL="0" distR="0" wp14:anchorId="67C0738B" wp14:editId="6FABF819">
             <wp:extent cx="5524312" cy="3672840"/>
@@ -5698,6 +5680,9 @@
         <w:jc w:val="center"/>
       </w:pPr>
       <w:r>
+        <w:rPr>
+          <w:noProof/>
+        </w:rPr>
         <w:drawing>
           <wp:inline distT="0" distB="0" distL="0" distR="0" wp14:anchorId="20584639" wp14:editId="4E3EFABB">
             <wp:extent cx="5943600" cy="3805555"/>
@@ -9034,6 +9019,7 @@
     <w:lsdException w:name="HTML Sample" w:semiHidden="1" w:unhideWhenUsed="1"/>
     <w:lsdException w:name="HTML Typewriter" w:semiHidden="1" w:unhideWhenUsed="1"/>
     <w:lsdException w:name="HTML Variable" w:semiHidden="1" w:unhideWhenUsed="1"/>
+    <w:lsdException w:name="Normal Table" w:semiHidden="1" w:unhideWhenUsed="1"/>
     <w:lsdException w:name="annotation subject" w:semiHidden="1" w:unhideWhenUsed="1"/>
     <w:lsdException w:name="No List" w:semiHidden="1" w:unhideWhenUsed="1"/>
     <w:lsdException w:name="Outline List 1" w:semiHidden="1" w:unhideWhenUsed="1"/>
@@ -9076,8 +9062,11 @@
     <w:lsdException w:name="Table Contemporary" w:semiHidden="1" w:unhideWhenUsed="1"/>
     <w:lsdException w:name="Table Elegant" w:semiHidden="1" w:unhideWhenUsed="1"/>
     <w:lsdException w:name="Table Professional" w:semiHidden="1" w:unhideWhenUsed="1"/>
+    <w:lsdException w:name="Table Subtle 1" w:semiHidden="1" w:unhideWhenUsed="1"/>
     <w:lsdException w:name="Table Subtle 2" w:semiHidden="1" w:unhideWhenUsed="1"/>
     <w:lsdException w:name="Table Web 1" w:semiHidden="1" w:unhideWhenUsed="1"/>
+    <w:lsdException w:name="Table Web 2" w:semiHidden="1" w:unhideWhenUsed="1"/>
+    <w:lsdException w:name="Table Web 3" w:semiHidden="1" w:unhideWhenUsed="1"/>
     <w:lsdException w:name="Balloon Text" w:semiHidden="1" w:unhideWhenUsed="1"/>
     <w:lsdException w:name="Table Grid" w:uiPriority="39"/>
     <w:lsdException w:name="Table Theme" w:semiHidden="1" w:unhideWhenUsed="1"/>

</xml_diff>